<commit_message>
điều chỉnh lại use-case nghiệp vụ
</commit_message>
<xml_diff>
--- a/Document/BaoCao_20-03-2017.docx
+++ b/Document/BaoCao_20-03-2017.docx
@@ -1,6 +1,6 @@
 
 <file path=word/document.xml><?xml version="1.0" encoding="utf-8"?>
-<w:document xmlns:wpc="http://schemas.microsoft.com/office/word/2010/wordprocessingCanvas" xmlns:mo="http://schemas.microsoft.com/office/mac/office/2008/main" xmlns:mc="http://schemas.openxmlformats.org/markup-compatibility/2006" xmlns:mv="urn:schemas-microsoft-com:mac:vml" xmlns:o="urn:schemas-microsoft-com:office:office" xmlns:r="http://schemas.openxmlformats.org/officeDocument/2006/relationships" xmlns:m="http://schemas.openxmlformats.org/officeDocument/2006/math" xmlns:v="urn:schemas-microsoft-com:vml" xmlns:wp14="http://schemas.microsoft.com/office/word/2010/wordprocessingDrawing" xmlns:wp="http://schemas.openxmlformats.org/drawingml/2006/wordprocessingDrawing" xmlns:w10="urn:schemas-microsoft-com:office:word" xmlns:w="http://schemas.openxmlformats.org/wordprocessingml/2006/main" xmlns:w14="http://schemas.microsoft.com/office/word/2010/wordml" xmlns:w15="http://schemas.microsoft.com/office/word/2012/wordml" xmlns:wpg="http://schemas.microsoft.com/office/word/2010/wordprocessingGroup" xmlns:wpi="http://schemas.microsoft.com/office/word/2010/wordprocessingInk" xmlns:wne="http://schemas.microsoft.com/office/word/2006/wordml" xmlns:wps="http://schemas.microsoft.com/office/word/2010/wordprocessingShape" mc:Ignorable="w14 w15 wp14">
+<w:document xmlns:wpc="http://schemas.microsoft.com/office/word/2010/wordprocessingCanvas" xmlns:cx="http://schemas.microsoft.com/office/drawing/2014/chartex" xmlns:mc="http://schemas.openxmlformats.org/markup-compatibility/2006" xmlns:o="urn:schemas-microsoft-com:office:office" xmlns:r="http://schemas.openxmlformats.org/officeDocument/2006/relationships" xmlns:m="http://schemas.openxmlformats.org/officeDocument/2006/math" xmlns:v="urn:schemas-microsoft-com:vml" xmlns:wp14="http://schemas.microsoft.com/office/word/2010/wordprocessingDrawing" xmlns:wp="http://schemas.openxmlformats.org/drawingml/2006/wordprocessingDrawing" xmlns:w10="urn:schemas-microsoft-com:office:word" xmlns:w="http://schemas.openxmlformats.org/wordprocessingml/2006/main" xmlns:w14="http://schemas.microsoft.com/office/word/2010/wordml" xmlns:w15="http://schemas.microsoft.com/office/word/2012/wordml" xmlns:w16se="http://schemas.microsoft.com/office/word/2015/wordml/symex" xmlns:wpg="http://schemas.microsoft.com/office/word/2010/wordprocessingGroup" xmlns:wpi="http://schemas.microsoft.com/office/word/2010/wordprocessingInk" xmlns:wne="http://schemas.microsoft.com/office/word/2006/wordml" xmlns:wps="http://schemas.microsoft.com/office/word/2010/wordprocessingShape" mc:Ignorable="w14 w15 w16se wp14">
   <w:body>
     <w:sdt>
       <w:sdtPr>
@@ -305,8 +305,6 @@
               <w:fldChar w:fldCharType="end"/>
             </w:r>
           </w:hyperlink>
-          <w:bookmarkStart w:id="0" w:name="_GoBack"/>
-          <w:bookmarkEnd w:id="0"/>
         </w:p>
         <w:p>
           <w:pPr>
@@ -4242,7 +4240,7 @@
           <w:szCs w:val="26"/>
         </w:rPr>
       </w:pPr>
-      <w:bookmarkStart w:id="1" w:name="_Toc477799533"/>
+      <w:bookmarkStart w:id="0" w:name="_Toc477799533"/>
       <w:r>
         <w:rPr>
           <w:sz w:val="26"/>
@@ -4250,7 +4248,7 @@
         </w:rPr>
         <w:t>THÔNG TIN NHÓM</w:t>
       </w:r>
-      <w:bookmarkEnd w:id="1"/>
+      <w:bookmarkEnd w:id="0"/>
     </w:p>
     <w:tbl>
       <w:tblPr>
@@ -4650,12 +4648,21 @@
                 <w:szCs w:val="26"/>
               </w:rPr>
             </w:pPr>
-            <w:r>
-              <w:rPr>
-                <w:sz w:val="26"/>
-                <w:szCs w:val="26"/>
-              </w:rPr>
-              <w:t>Nguyễn Quốc Phục</w:t>
+            <w:proofErr w:type="spellStart"/>
+            <w:r>
+              <w:rPr>
+                <w:sz w:val="26"/>
+                <w:szCs w:val="26"/>
+              </w:rPr>
+              <w:t>Nguyễn</w:t>
+            </w:r>
+            <w:proofErr w:type="spellEnd"/>
+            <w:r>
+              <w:rPr>
+                <w:sz w:val="26"/>
+                <w:szCs w:val="26"/>
+              </w:rPr>
+              <w:t xml:space="preserve"> Quốc Phục</w:t>
             </w:r>
           </w:p>
         </w:tc>
@@ -4753,12 +4760,12 @@
         <w:pStyle w:val="Heading1"/>
         <w:jc w:val="both"/>
       </w:pPr>
-      <w:bookmarkStart w:id="2" w:name="_Toc477799534"/>
+      <w:bookmarkStart w:id="1" w:name="_Toc477799534"/>
       <w:r>
         <w:lastRenderedPageBreak/>
         <w:t>KIẾN TRÚC TỔNG QUAN</w:t>
       </w:r>
-      <w:bookmarkEnd w:id="2"/>
+      <w:bookmarkEnd w:id="1"/>
     </w:p>
     <w:p>
       <w:pPr>
@@ -4773,6 +4780,7 @@
           <w:noProof/>
           <w:sz w:val="26"/>
           <w:szCs w:val="26"/>
+          <w:lang w:val="vi-VN" w:eastAsia="vi-VN"/>
         </w:rPr>
         <w:drawing>
           <wp:inline distT="0" distB="0" distL="0" distR="0" wp14:anchorId="0B219C07" wp14:editId="48AB3615">
@@ -4829,12 +4837,12 @@
         <w:pStyle w:val="Heading1"/>
         <w:jc w:val="both"/>
       </w:pPr>
-      <w:bookmarkStart w:id="3" w:name="_Toc477799535"/>
+      <w:bookmarkStart w:id="2" w:name="_Toc477799535"/>
       <w:r>
         <w:lastRenderedPageBreak/>
         <w:t>THIẾT KẾ HỆ THỐNG</w:t>
       </w:r>
-      <w:bookmarkEnd w:id="3"/>
+      <w:bookmarkEnd w:id="2"/>
     </w:p>
     <w:p>
       <w:pPr>
@@ -4842,11 +4850,11 @@
         <w:ind w:left="576"/>
         <w:jc w:val="both"/>
       </w:pPr>
-      <w:bookmarkStart w:id="4" w:name="_Toc477799536"/>
+      <w:bookmarkStart w:id="3" w:name="_Toc477799536"/>
       <w:r>
         <w:t>Sơ đồ Use-Case</w:t>
       </w:r>
-      <w:bookmarkEnd w:id="4"/>
+      <w:bookmarkEnd w:id="3"/>
     </w:p>
     <w:p>
       <w:pPr>
@@ -4860,12 +4868,13 @@
           <w:noProof/>
           <w:sz w:val="26"/>
           <w:szCs w:val="26"/>
+          <w:lang w:val="vi-VN" w:eastAsia="vi-VN"/>
         </w:rPr>
         <w:drawing>
-          <wp:inline distT="0" distB="0" distL="0" distR="0" wp14:anchorId="5A8E84C2" wp14:editId="30857986">
-            <wp:extent cx="5486400" cy="3569355"/>
-            <wp:effectExtent l="0" t="0" r="0" b="12065"/>
-            <wp:docPr id="83" name="Picture 83"/>
+          <wp:inline distT="0" distB="0" distL="0" distR="0" wp14:anchorId="147F2964" wp14:editId="0C3EB671">
+            <wp:extent cx="5486400" cy="3724275"/>
+            <wp:effectExtent l="0" t="0" r="0" b="9525"/>
+            <wp:docPr id="18" name="Picture 18"/>
             <wp:cNvGraphicFramePr>
               <a:graphicFrameLocks xmlns:a="http://schemas.openxmlformats.org/drawingml/2006/main" noChangeAspect="1"/>
             </wp:cNvGraphicFramePr>
@@ -4894,7 +4903,7 @@
                   <pic:spPr bwMode="auto">
                     <a:xfrm>
                       <a:off x="0" y="0"/>
-                      <a:ext cx="5486400" cy="3569355"/>
+                      <a:ext cx="5486400" cy="3724275"/>
                     </a:xfrm>
                     <a:prstGeom prst="rect">
                       <a:avLst/>
@@ -4917,11 +4926,11 @@
         <w:ind w:left="576"/>
         <w:jc w:val="both"/>
       </w:pPr>
-      <w:bookmarkStart w:id="5" w:name="_Toc477799537"/>
+      <w:bookmarkStart w:id="4" w:name="_Toc477799537"/>
       <w:r>
         <w:t>Đặc tả Use-Case bằng văn bản</w:t>
       </w:r>
-      <w:bookmarkEnd w:id="5"/>
+      <w:bookmarkEnd w:id="4"/>
     </w:p>
     <w:p>
       <w:pPr>
@@ -4932,7 +4941,7 @@
           <w:szCs w:val="26"/>
         </w:rPr>
       </w:pPr>
-      <w:bookmarkStart w:id="6" w:name="_Toc477799538"/>
+      <w:bookmarkStart w:id="5" w:name="_Toc477799538"/>
       <w:r>
         <w:rPr>
           <w:sz w:val="26"/>
@@ -4940,7 +4949,7 @@
         </w:rPr>
         <w:t>Nghiệp vụ Lập chi nhánh ngân hàng</w:t>
       </w:r>
-      <w:bookmarkEnd w:id="6"/>
+      <w:bookmarkEnd w:id="5"/>
     </w:p>
     <w:tbl>
       <w:tblPr>
@@ -5270,6 +5279,7 @@
                 <w:sz w:val="26"/>
                 <w:szCs w:val="26"/>
               </w:rPr>
+              <w:lastRenderedPageBreak/>
               <w:t>Dòng thay thế</w:t>
             </w:r>
           </w:p>
@@ -5316,16 +5326,15 @@
           <w:szCs w:val="26"/>
         </w:rPr>
       </w:pPr>
-      <w:bookmarkStart w:id="7" w:name="_Toc477799539"/>
+      <w:bookmarkStart w:id="6" w:name="_Toc477799539"/>
       <w:r>
         <w:rPr>
           <w:sz w:val="26"/>
           <w:szCs w:val="26"/>
         </w:rPr>
-        <w:lastRenderedPageBreak/>
         <w:t>Nghiệp vụ Lập tài khoản ngân hàng</w:t>
       </w:r>
-      <w:bookmarkEnd w:id="7"/>
+      <w:bookmarkEnd w:id="6"/>
     </w:p>
     <w:tbl>
       <w:tblPr>
@@ -5685,7 +5694,7 @@
           <w:szCs w:val="26"/>
         </w:rPr>
       </w:pPr>
-      <w:bookmarkStart w:id="8" w:name="_Toc477799540"/>
+      <w:bookmarkStart w:id="7" w:name="_Toc477799540"/>
       <w:r>
         <w:rPr>
           <w:sz w:val="26"/>
@@ -5693,7 +5702,7 @@
         </w:rPr>
         <w:t>Nghiệp vụ Lập sổ tiết kiệm</w:t>
       </w:r>
-      <w:bookmarkEnd w:id="8"/>
+      <w:bookmarkEnd w:id="7"/>
     </w:p>
     <w:tbl>
       <w:tblPr>
@@ -6077,7 +6086,7 @@
           <w:szCs w:val="26"/>
         </w:rPr>
       </w:pPr>
-      <w:bookmarkStart w:id="9" w:name="_Toc477799541"/>
+      <w:bookmarkStart w:id="8" w:name="_Toc477799541"/>
       <w:r>
         <w:rPr>
           <w:sz w:val="26"/>
@@ -6086,7 +6095,7 @@
         <w:lastRenderedPageBreak/>
         <w:t>Nghiệp vụ Thay đổi thông tin khách hàng</w:t>
       </w:r>
-      <w:bookmarkEnd w:id="9"/>
+      <w:bookmarkEnd w:id="8"/>
     </w:p>
     <w:tbl>
       <w:tblPr>
@@ -6446,7 +6455,7 @@
           <w:szCs w:val="26"/>
         </w:rPr>
       </w:pPr>
-      <w:bookmarkStart w:id="10" w:name="_Toc477799542"/>
+      <w:bookmarkStart w:id="9" w:name="_Toc477799542"/>
       <w:r>
         <w:rPr>
           <w:sz w:val="26"/>
@@ -6454,7 +6463,7 @@
         </w:rPr>
         <w:t>Nghiệp vụ Rút tiền</w:t>
       </w:r>
-      <w:bookmarkEnd w:id="10"/>
+      <w:bookmarkEnd w:id="9"/>
     </w:p>
     <w:tbl>
       <w:tblPr>
@@ -6732,6 +6741,32 @@
               </w:rPr>
               <w:t>Nhân viên xuất tiền gởi cho khách hàng</w:t>
             </w:r>
+          </w:p>
+          <w:p>
+            <w:pPr>
+              <w:numPr>
+                <w:ilvl w:val="0"/>
+                <w:numId w:val="7"/>
+              </w:numPr>
+              <w:spacing w:line="276" w:lineRule="auto"/>
+              <w:jc w:val="both"/>
+              <w:cnfStyle w:val="000000000000" w:firstRow="0" w:lastRow="0" w:firstColumn="0" w:lastColumn="0" w:oddVBand="0" w:evenVBand="0" w:oddHBand="0" w:evenHBand="0" w:firstRowFirstColumn="0" w:firstRowLastColumn="0" w:lastRowFirstColumn="0" w:lastRowLastColumn="0"/>
+              <w:rPr>
+                <w:rFonts w:asciiTheme="majorHAnsi" w:hAnsiTheme="majorHAnsi" w:cs="Times New Roman"/>
+                <w:sz w:val="26"/>
+                <w:szCs w:val="26"/>
+              </w:rPr>
+            </w:pPr>
+            <w:r>
+              <w:rPr>
+                <w:rFonts w:asciiTheme="majorHAnsi" w:hAnsiTheme="majorHAnsi" w:cs="Times New Roman"/>
+                <w:sz w:val="26"/>
+                <w:szCs w:val="26"/>
+              </w:rPr>
+              <w:t>Cuối ngày nhân viên sẽ gởi những thông tin rút tiền trong ngày về trụ sở chính</w:t>
+            </w:r>
+            <w:bookmarkStart w:id="10" w:name="_GoBack"/>
+            <w:bookmarkEnd w:id="10"/>
           </w:p>
         </w:tc>
       </w:tr>
@@ -6820,6 +6855,7 @@
           <w:sz w:val="26"/>
           <w:szCs w:val="26"/>
         </w:rPr>
+        <w:lastRenderedPageBreak/>
         <w:t>Nghiệp vụ Chuyển tiền</w:t>
       </w:r>
       <w:bookmarkEnd w:id="11"/>
@@ -6917,7 +6953,6 @@
                 <w:sz w:val="26"/>
                 <w:szCs w:val="26"/>
               </w:rPr>
-              <w:lastRenderedPageBreak/>
               <w:t>Mô tả</w:t>
             </w:r>
           </w:p>
@@ -7242,6 +7277,7 @@
           <w:noProof/>
           <w:sz w:val="26"/>
           <w:szCs w:val="26"/>
+          <w:lang w:val="vi-VN" w:eastAsia="vi-VN"/>
         </w:rPr>
         <w:drawing>
           <wp:inline distT="0" distB="0" distL="0" distR="0" wp14:anchorId="72E7D146" wp14:editId="425462B1">
@@ -7326,6 +7362,7 @@
           <w:noProof/>
           <w:sz w:val="26"/>
           <w:szCs w:val="26"/>
+          <w:lang w:val="vi-VN" w:eastAsia="vi-VN"/>
         </w:rPr>
         <w:drawing>
           <wp:inline distT="0" distB="0" distL="0" distR="0" wp14:anchorId="3BACE068" wp14:editId="47EBBF8B">
@@ -7409,6 +7446,7 @@
           <w:noProof/>
           <w:sz w:val="26"/>
           <w:szCs w:val="26"/>
+          <w:lang w:val="vi-VN" w:eastAsia="vi-VN"/>
         </w:rPr>
         <w:drawing>
           <wp:inline distT="0" distB="0" distL="0" distR="0" wp14:anchorId="706A10DD" wp14:editId="334765AD">
@@ -7493,6 +7531,7 @@
           <w:noProof/>
           <w:sz w:val="26"/>
           <w:szCs w:val="26"/>
+          <w:lang w:val="vi-VN" w:eastAsia="vi-VN"/>
         </w:rPr>
         <w:drawing>
           <wp:inline distT="0" distB="0" distL="0" distR="0" wp14:anchorId="12D3173B" wp14:editId="4B29D2A2">
@@ -7576,6 +7615,7 @@
           <w:noProof/>
           <w:sz w:val="26"/>
           <w:szCs w:val="26"/>
+          <w:lang w:val="vi-VN" w:eastAsia="vi-VN"/>
         </w:rPr>
         <w:drawing>
           <wp:inline distT="0" distB="0" distL="0" distR="0" wp14:anchorId="2E82EDC1" wp14:editId="0B54012F">
@@ -7660,6 +7700,7 @@
           <w:noProof/>
           <w:sz w:val="26"/>
           <w:szCs w:val="26"/>
+          <w:lang w:val="vi-VN" w:eastAsia="vi-VN"/>
         </w:rPr>
         <w:drawing>
           <wp:inline distT="0" distB="0" distL="0" distR="0" wp14:anchorId="29451F65" wp14:editId="7AE341B5">
@@ -7747,6 +7788,7 @@
           <w:noProof/>
           <w:sz w:val="26"/>
           <w:szCs w:val="26"/>
+          <w:lang w:val="vi-VN" w:eastAsia="vi-VN"/>
         </w:rPr>
         <w:drawing>
           <wp:inline distT="0" distB="0" distL="0" distR="0" wp14:anchorId="72419B3E" wp14:editId="1C1E8AE0">
@@ -7877,6 +7919,7 @@
                 <w:szCs w:val="26"/>
               </w:rPr>
             </w:pPr>
+            <w:proofErr w:type="spellStart"/>
             <w:r>
               <w:rPr>
                 <w:b w:val="0"/>
@@ -7885,6 +7928,7 @@
               </w:rPr>
               <w:t>XuLyLapTaiKhoanNganHang</w:t>
             </w:r>
+            <w:proofErr w:type="spellEnd"/>
           </w:p>
         </w:tc>
       </w:tr>
@@ -8087,7 +8131,32 @@
                 <w:sz w:val="26"/>
                 <w:szCs w:val="26"/>
               </w:rPr>
-              <w:t>Hệ thống hiển thị giao diện chức năng thêm tài khoản ngân hàng mới và yêu cầu nhân viên nhập thông tin vào (tên, giới tính, ngày sinh, địa chỉ, điện thoại, cmnd,…)</w:t>
+              <w:t xml:space="preserve">Hệ thống hiển thị giao diện chức năng thêm tài khoản ngân hàng mới và yêu cầu nhân viên nhập thông tin vào (tên, giới tính, ngày sinh, địa chỉ, điện thoại, </w:t>
+            </w:r>
+            <w:proofErr w:type="spellStart"/>
+            <w:proofErr w:type="gramStart"/>
+            <w:r>
+              <w:rPr>
+                <w:sz w:val="26"/>
+                <w:szCs w:val="26"/>
+              </w:rPr>
+              <w:t>cmnd</w:t>
+            </w:r>
+            <w:proofErr w:type="spellEnd"/>
+            <w:r>
+              <w:rPr>
+                <w:sz w:val="26"/>
+                <w:szCs w:val="26"/>
+              </w:rPr>
+              <w:t>,…</w:t>
+            </w:r>
+            <w:proofErr w:type="gramEnd"/>
+            <w:r>
+              <w:rPr>
+                <w:sz w:val="26"/>
+                <w:szCs w:val="26"/>
+              </w:rPr>
+              <w:t>)</w:t>
             </w:r>
           </w:p>
           <w:p>
@@ -8543,6 +8612,7 @@
                 <w:szCs w:val="26"/>
               </w:rPr>
             </w:pPr>
+            <w:proofErr w:type="spellStart"/>
             <w:r>
               <w:rPr>
                 <w:b w:val="0"/>
@@ -8551,6 +8621,7 @@
               </w:rPr>
               <w:t>XuLyThayDoiThongTinKhachHang</w:t>
             </w:r>
+            <w:proofErr w:type="spellEnd"/>
           </w:p>
         </w:tc>
       </w:tr>
@@ -9252,6 +9323,7 @@
                 <w:szCs w:val="26"/>
               </w:rPr>
             </w:pPr>
+            <w:proofErr w:type="spellStart"/>
             <w:r>
               <w:rPr>
                 <w:b w:val="0"/>
@@ -9260,6 +9332,7 @@
               </w:rPr>
               <w:t>XuLyLapSoTietKiem</w:t>
             </w:r>
+            <w:proofErr w:type="spellEnd"/>
           </w:p>
         </w:tc>
       </w:tr>
@@ -9461,7 +9534,39 @@
                 <w:sz w:val="26"/>
                 <w:szCs w:val="26"/>
               </w:rPr>
-              <w:t>Hệ thống hiển thị giao diện chức năng thêm sổ tiết kiệm mới và yêu cầu nhân viên nhập thông tin vào (tên, giới tính, ngày sinh, cmnd, địa chỉ, số tiền,…)</w:t>
+              <w:t xml:space="preserve">Hệ thống hiển thị giao diện chức năng thêm sổ tiết kiệm mới và yêu cầu nhân viên nhập thông tin vào (tên, giới tính, ngày sinh, </w:t>
+            </w:r>
+            <w:proofErr w:type="spellStart"/>
+            <w:r>
+              <w:rPr>
+                <w:sz w:val="26"/>
+                <w:szCs w:val="26"/>
+              </w:rPr>
+              <w:t>cmnd</w:t>
+            </w:r>
+            <w:proofErr w:type="spellEnd"/>
+            <w:r>
+              <w:rPr>
+                <w:sz w:val="26"/>
+                <w:szCs w:val="26"/>
+              </w:rPr>
+              <w:t xml:space="preserve">, địa chỉ, số </w:t>
+            </w:r>
+            <w:proofErr w:type="gramStart"/>
+            <w:r>
+              <w:rPr>
+                <w:sz w:val="26"/>
+                <w:szCs w:val="26"/>
+              </w:rPr>
+              <w:t>tiền,…</w:t>
+            </w:r>
+            <w:proofErr w:type="gramEnd"/>
+            <w:r>
+              <w:rPr>
+                <w:sz w:val="26"/>
+                <w:szCs w:val="26"/>
+              </w:rPr>
+              <w:t>)</w:t>
             </w:r>
           </w:p>
           <w:p>
@@ -9918,6 +10023,7 @@
                 <w:szCs w:val="26"/>
               </w:rPr>
             </w:pPr>
+            <w:proofErr w:type="spellStart"/>
             <w:r>
               <w:rPr>
                 <w:b w:val="0"/>
@@ -9926,6 +10032,7 @@
               </w:rPr>
               <w:t>XuLyRutTien</w:t>
             </w:r>
+            <w:proofErr w:type="spellEnd"/>
           </w:p>
         </w:tc>
       </w:tr>
@@ -10127,7 +10234,23 @@
                 <w:sz w:val="26"/>
                 <w:szCs w:val="26"/>
               </w:rPr>
-              <w:t>Hệ thống hiển thị giao diện chức năng xử lý rút tiền và yêu cầu nhân viên chọn khách hàng cần rút tiền(có ô tìm kiếm để nhân viên dễ dàng trong việc tìm khách hàng)</w:t>
+              <w:t xml:space="preserve">Hệ thống hiển thị giao diện chức năng xử lý rút tiền và yêu cầu nhân viên chọn khách hàng cần rút </w:t>
+            </w:r>
+            <w:proofErr w:type="gramStart"/>
+            <w:r>
+              <w:rPr>
+                <w:sz w:val="26"/>
+                <w:szCs w:val="26"/>
+              </w:rPr>
+              <w:t>tiền(</w:t>
+            </w:r>
+            <w:proofErr w:type="gramEnd"/>
+            <w:r>
+              <w:rPr>
+                <w:sz w:val="26"/>
+                <w:szCs w:val="26"/>
+              </w:rPr>
+              <w:t>có ô tìm kiếm để nhân viên dễ dàng trong việc tìm khách hàng)</w:t>
             </w:r>
           </w:p>
           <w:p>
@@ -10259,7 +10382,23 @@
                 <w:sz w:val="26"/>
                 <w:szCs w:val="26"/>
               </w:rPr>
-              <w:t>Hệ thống trừ tiền của khách hàng trong cơ sở dữ liệu và hiển thị hóa đơn cho nhân viên xem lại(số tài khoản khách hàng, tên khách hàng, mã nhân viên thực hiện, tên nhân viên thực hiện, số tiền rút, số tiền còn lại, ngày rút,…)</w:t>
+              <w:t xml:space="preserve">Hệ thống trừ tiền của khách hàng trong cơ sở dữ liệu và hiển thị hóa đơn cho nhân viên xem </w:t>
+            </w:r>
+            <w:proofErr w:type="gramStart"/>
+            <w:r>
+              <w:rPr>
+                <w:sz w:val="26"/>
+                <w:szCs w:val="26"/>
+              </w:rPr>
+              <w:t>lại(</w:t>
+            </w:r>
+            <w:proofErr w:type="gramEnd"/>
+            <w:r>
+              <w:rPr>
+                <w:sz w:val="26"/>
+                <w:szCs w:val="26"/>
+              </w:rPr>
+              <w:t>số tài khoản khách hàng, tên khách hàng, mã nhân viên thực hiện, tên nhân viên thực hiện, số tiền rút, số tiền còn lại, ngày rút,…)</w:t>
             </w:r>
           </w:p>
           <w:p>
@@ -10606,6 +10745,7 @@
                 <w:szCs w:val="26"/>
               </w:rPr>
             </w:pPr>
+            <w:proofErr w:type="spellStart"/>
             <w:r>
               <w:rPr>
                 <w:b w:val="0"/>
@@ -10614,6 +10754,7 @@
               </w:rPr>
               <w:t>XuLyChuyenTien</w:t>
             </w:r>
+            <w:proofErr w:type="spellEnd"/>
           </w:p>
         </w:tc>
       </w:tr>
@@ -10815,7 +10956,23 @@
                 <w:sz w:val="26"/>
                 <w:szCs w:val="26"/>
               </w:rPr>
-              <w:t>Hệ thống hiển thị giao diện chức năng xử lý chuyển tiền và yêu cầu nhân viên chọn khách hàng cần chuyển tiền(có ô tìm kiếm để nhân viên dễ dàng trong việc tìm khách hàng)</w:t>
+              <w:t xml:space="preserve">Hệ thống hiển thị giao diện chức năng xử lý chuyển tiền và yêu cầu nhân viên chọn khách hàng cần chuyển </w:t>
+            </w:r>
+            <w:proofErr w:type="gramStart"/>
+            <w:r>
+              <w:rPr>
+                <w:sz w:val="26"/>
+                <w:szCs w:val="26"/>
+              </w:rPr>
+              <w:t>tiền(</w:t>
+            </w:r>
+            <w:proofErr w:type="gramEnd"/>
+            <w:r>
+              <w:rPr>
+                <w:sz w:val="26"/>
+                <w:szCs w:val="26"/>
+              </w:rPr>
+              <w:t>có ô tìm kiếm để nhân viên dễ dàng trong việc tìm khách hàng)</w:t>
             </w:r>
           </w:p>
           <w:p>
@@ -10867,7 +11024,23 @@
                 <w:szCs w:val="26"/>
               </w:rPr>
               <w:lastRenderedPageBreak/>
-              <w:t>tiền vào(Số tiền, mã tài khoản khách hàng thụ hưởng)</w:t>
+              <w:t xml:space="preserve">tiền </w:t>
+            </w:r>
+            <w:proofErr w:type="gramStart"/>
+            <w:r>
+              <w:rPr>
+                <w:sz w:val="26"/>
+                <w:szCs w:val="26"/>
+              </w:rPr>
+              <w:t>vào(</w:t>
+            </w:r>
+            <w:proofErr w:type="gramEnd"/>
+            <w:r>
+              <w:rPr>
+                <w:sz w:val="26"/>
+                <w:szCs w:val="26"/>
+              </w:rPr>
+              <w:t>Số tiền, mã tài khoản khách hàng thụ hưởng)</w:t>
             </w:r>
           </w:p>
           <w:p>
@@ -10955,7 +11128,23 @@
                 <w:sz w:val="26"/>
                 <w:szCs w:val="26"/>
               </w:rPr>
-              <w:t>Hệ thống trừ tiền của khách hàng chuyển trong cơ sở dữ liệu và cộng số tiền vào tài khoản thụ hưởng sau đó hiển thị hóa đơn chuyển tiền cho nhân viên xem lại(mã tài khoản chuyển tiền, tên khách hàng chuyển tiền, mã tài khoản thụ hưởng, tên khách hàng thụ hưởng, mã nhân viên thực hiện tên nhân viên thực hiện, số tiền chuyển, số tiền còn lại, ngày chuyển,…)</w:t>
+              <w:t xml:space="preserve">Hệ thống trừ tiền của khách hàng chuyển trong cơ sở dữ liệu và cộng số tiền vào tài khoản thụ hưởng sau đó hiển thị hóa đơn chuyển tiền cho nhân viên xem </w:t>
+            </w:r>
+            <w:proofErr w:type="gramStart"/>
+            <w:r>
+              <w:rPr>
+                <w:sz w:val="26"/>
+                <w:szCs w:val="26"/>
+              </w:rPr>
+              <w:t>lại(</w:t>
+            </w:r>
+            <w:proofErr w:type="gramEnd"/>
+            <w:r>
+              <w:rPr>
+                <w:sz w:val="26"/>
+                <w:szCs w:val="26"/>
+              </w:rPr>
+              <w:t>mã tài khoản chuyển tiền, tên khách hàng chuyển tiền, mã tài khoản thụ hưởng, tên khách hàng thụ hưởng, mã nhân viên thực hiện tên nhân viên thực hiện, số tiền chuyển, số tiền còn lại, ngày chuyển,…)</w:t>
             </w:r>
           </w:p>
           <w:p>
@@ -11301,6 +11490,7 @@
                 <w:szCs w:val="26"/>
               </w:rPr>
             </w:pPr>
+            <w:proofErr w:type="spellStart"/>
             <w:r>
               <w:rPr>
                 <w:b w:val="0"/>
@@ -11309,6 +11499,7 @@
               </w:rPr>
               <w:t>DangNhap</w:t>
             </w:r>
+            <w:proofErr w:type="spellEnd"/>
           </w:p>
         </w:tc>
       </w:tr>
@@ -11511,7 +11702,23 @@
                 <w:sz w:val="26"/>
                 <w:szCs w:val="26"/>
               </w:rPr>
-              <w:t>Hệ thống hiển thị giao diện chức năng đăng nhập và yêu cầu người dùng nhập thông tin vào(tên đăng nhập, mật khẩu)</w:t>
+              <w:t xml:space="preserve">Hệ thống hiển thị giao diện chức năng đăng nhập và yêu cầu người dùng nhập thông tin </w:t>
+            </w:r>
+            <w:proofErr w:type="gramStart"/>
+            <w:r>
+              <w:rPr>
+                <w:sz w:val="26"/>
+                <w:szCs w:val="26"/>
+              </w:rPr>
+              <w:t>vào(</w:t>
+            </w:r>
+            <w:proofErr w:type="gramEnd"/>
+            <w:r>
+              <w:rPr>
+                <w:sz w:val="26"/>
+                <w:szCs w:val="26"/>
+              </w:rPr>
+              <w:t>tên đăng nhập, mật khẩu)</w:t>
             </w:r>
           </w:p>
           <w:p>
@@ -11915,6 +12122,7 @@
                 <w:szCs w:val="26"/>
               </w:rPr>
             </w:pPr>
+            <w:proofErr w:type="spellStart"/>
             <w:r>
               <w:rPr>
                 <w:b w:val="0"/>
@@ -11923,6 +12131,7 @@
               </w:rPr>
               <w:t>QuanLyNhanVien</w:t>
             </w:r>
+            <w:proofErr w:type="spellEnd"/>
           </w:p>
         </w:tc>
       </w:tr>
@@ -12147,7 +12356,23 @@
                 <w:sz w:val="26"/>
                 <w:szCs w:val="26"/>
               </w:rPr>
-              <w:t>Người quản lý chọn chức năng cần thực hiện(thêm, xóa, sửa)</w:t>
+              <w:t xml:space="preserve">Người quản lý chọn chức năng cần thực </w:t>
+            </w:r>
+            <w:proofErr w:type="gramStart"/>
+            <w:r>
+              <w:rPr>
+                <w:sz w:val="26"/>
+                <w:szCs w:val="26"/>
+              </w:rPr>
+              <w:t>hiện(</w:t>
+            </w:r>
+            <w:proofErr w:type="gramEnd"/>
+            <w:r>
+              <w:rPr>
+                <w:sz w:val="26"/>
+                <w:szCs w:val="26"/>
+              </w:rPr>
+              <w:t>thêm, xóa, sửa)</w:t>
             </w:r>
           </w:p>
           <w:p>
@@ -12558,6 +12783,7 @@
                 <w:szCs w:val="26"/>
               </w:rPr>
             </w:pPr>
+            <w:proofErr w:type="spellStart"/>
             <w:r>
               <w:rPr>
                 <w:b w:val="0"/>
@@ -12566,6 +12792,7 @@
               </w:rPr>
               <w:t>QuanLyKhuVuc</w:t>
             </w:r>
+            <w:proofErr w:type="spellEnd"/>
           </w:p>
         </w:tc>
       </w:tr>
@@ -12790,7 +13017,23 @@
                 <w:sz w:val="26"/>
                 <w:szCs w:val="26"/>
               </w:rPr>
-              <w:t>Người quản lý chọn chức năng cần thực hiện(thêm, xóa, sửa)</w:t>
+              <w:t xml:space="preserve">Người quản lý chọn chức năng cần thực </w:t>
+            </w:r>
+            <w:proofErr w:type="gramStart"/>
+            <w:r>
+              <w:rPr>
+                <w:sz w:val="26"/>
+                <w:szCs w:val="26"/>
+              </w:rPr>
+              <w:t>hiện(</w:t>
+            </w:r>
+            <w:proofErr w:type="gramEnd"/>
+            <w:r>
+              <w:rPr>
+                <w:sz w:val="26"/>
+                <w:szCs w:val="26"/>
+              </w:rPr>
+              <w:t>thêm, xóa, sửa)</w:t>
             </w:r>
           </w:p>
           <w:p>
@@ -13201,6 +13444,7 @@
                 <w:szCs w:val="26"/>
               </w:rPr>
             </w:pPr>
+            <w:proofErr w:type="spellStart"/>
             <w:r>
               <w:rPr>
                 <w:b w:val="0"/>
@@ -13209,6 +13453,7 @@
               </w:rPr>
               <w:t>QuanLyChiNhanh</w:t>
             </w:r>
+            <w:proofErr w:type="spellEnd"/>
           </w:p>
         </w:tc>
       </w:tr>
@@ -13433,7 +13678,23 @@
                 <w:sz w:val="26"/>
                 <w:szCs w:val="26"/>
               </w:rPr>
-              <w:t>Người quản lý chọn chức năng cần thực hiện(thêm, xóa, sửa)</w:t>
+              <w:t xml:space="preserve">Người quản lý chọn chức năng cần thực </w:t>
+            </w:r>
+            <w:proofErr w:type="gramStart"/>
+            <w:r>
+              <w:rPr>
+                <w:sz w:val="26"/>
+                <w:szCs w:val="26"/>
+              </w:rPr>
+              <w:t>hiện(</w:t>
+            </w:r>
+            <w:proofErr w:type="gramEnd"/>
+            <w:r>
+              <w:rPr>
+                <w:sz w:val="26"/>
+                <w:szCs w:val="26"/>
+              </w:rPr>
+              <w:t>thêm, xóa, sửa)</w:t>
             </w:r>
           </w:p>
           <w:p>
@@ -13844,6 +14105,7 @@
                 <w:szCs w:val="26"/>
               </w:rPr>
             </w:pPr>
+            <w:proofErr w:type="spellStart"/>
             <w:r>
               <w:rPr>
                 <w:b w:val="0"/>
@@ -13852,6 +14114,7 @@
               </w:rPr>
               <w:t>PhanQuyen</w:t>
             </w:r>
+            <w:proofErr w:type="spellEnd"/>
           </w:p>
         </w:tc>
       </w:tr>
@@ -14488,6 +14751,7 @@
                 <w:szCs w:val="26"/>
               </w:rPr>
             </w:pPr>
+            <w:proofErr w:type="spellStart"/>
             <w:r>
               <w:rPr>
                 <w:b w:val="0"/>
@@ -14496,6 +14760,7 @@
               </w:rPr>
               <w:t>XemBaoCao</w:t>
             </w:r>
+            <w:proofErr w:type="spellEnd"/>
           </w:p>
         </w:tc>
       </w:tr>
@@ -15043,6 +15308,7 @@
       <w:r>
         <w:rPr>
           <w:noProof/>
+          <w:lang w:val="vi-VN" w:eastAsia="vi-VN"/>
         </w:rPr>
         <w:drawing>
           <wp:inline distT="0" distB="0" distL="0" distR="0" wp14:anchorId="3DD03FE0" wp14:editId="4C711C68">
@@ -15118,6 +15384,7 @@
       <w:r>
         <w:rPr>
           <w:noProof/>
+          <w:lang w:val="vi-VN" w:eastAsia="vi-VN"/>
         </w:rPr>
         <w:drawing>
           <wp:inline distT="0" distB="0" distL="0" distR="0" wp14:anchorId="0D1FC1FB" wp14:editId="16616D10">
@@ -15193,6 +15460,7 @@
       <w:r>
         <w:rPr>
           <w:noProof/>
+          <w:lang w:val="vi-VN" w:eastAsia="vi-VN"/>
         </w:rPr>
         <w:drawing>
           <wp:inline distT="0" distB="0" distL="0" distR="0" wp14:anchorId="43CEA87F" wp14:editId="3890420E">
@@ -15268,6 +15536,7 @@
       <w:r>
         <w:rPr>
           <w:noProof/>
+          <w:lang w:val="vi-VN" w:eastAsia="vi-VN"/>
         </w:rPr>
         <w:drawing>
           <wp:inline distT="0" distB="0" distL="0" distR="0" wp14:anchorId="7C29A5DD" wp14:editId="64CD1601">
@@ -15343,6 +15612,7 @@
       <w:r>
         <w:rPr>
           <w:noProof/>
+          <w:lang w:val="vi-VN" w:eastAsia="vi-VN"/>
         </w:rPr>
         <w:drawing>
           <wp:inline distT="0" distB="0" distL="0" distR="0" wp14:anchorId="119A6672" wp14:editId="162820A5">
@@ -15418,6 +15688,7 @@
       <w:r>
         <w:rPr>
           <w:noProof/>
+          <w:lang w:val="vi-VN" w:eastAsia="vi-VN"/>
         </w:rPr>
         <w:drawing>
           <wp:inline distT="0" distB="0" distL="0" distR="0" wp14:anchorId="42BA3046" wp14:editId="370EC3C6">
@@ -15493,6 +15764,7 @@
       <w:r>
         <w:rPr>
           <w:noProof/>
+          <w:lang w:val="vi-VN" w:eastAsia="vi-VN"/>
         </w:rPr>
         <w:drawing>
           <wp:inline distT="0" distB="0" distL="0" distR="0" wp14:anchorId="729DA09B" wp14:editId="242751BF">
@@ -15575,6 +15847,7 @@
       <w:r>
         <w:rPr>
           <w:noProof/>
+          <w:lang w:val="vi-VN" w:eastAsia="vi-VN"/>
         </w:rPr>
         <w:drawing>
           <wp:inline distT="0" distB="0" distL="0" distR="0" wp14:anchorId="0A9A5993" wp14:editId="743E6614">
@@ -15650,6 +15923,7 @@
       <w:r>
         <w:rPr>
           <w:noProof/>
+          <w:lang w:val="vi-VN" w:eastAsia="vi-VN"/>
         </w:rPr>
         <w:drawing>
           <wp:inline distT="0" distB="0" distL="0" distR="0" wp14:anchorId="5B3BBD91" wp14:editId="2016A3C4">
@@ -15725,6 +15999,7 @@
       <w:r>
         <w:rPr>
           <w:noProof/>
+          <w:lang w:val="vi-VN" w:eastAsia="vi-VN"/>
         </w:rPr>
         <w:drawing>
           <wp:inline distT="0" distB="0" distL="0" distR="0" wp14:anchorId="73D344D7" wp14:editId="0B04E2CC">
@@ -15800,6 +16075,7 @@
       <w:r>
         <w:rPr>
           <w:noProof/>
+          <w:lang w:val="vi-VN" w:eastAsia="vi-VN"/>
         </w:rPr>
         <w:drawing>
           <wp:inline distT="0" distB="0" distL="0" distR="0" wp14:anchorId="37A1FEEF" wp14:editId="5CBDDB15">
@@ -15867,6 +16143,7 @@
       <w:r>
         <w:rPr>
           <w:noProof/>
+          <w:lang w:val="vi-VN" w:eastAsia="vi-VN"/>
         </w:rPr>
         <w:drawing>
           <wp:inline distT="0" distB="0" distL="0" distR="0" wp14:anchorId="5653D869" wp14:editId="3895DEFE">
@@ -15934,6 +16211,7 @@
       <w:r>
         <w:rPr>
           <w:noProof/>
+          <w:lang w:val="vi-VN" w:eastAsia="vi-VN"/>
         </w:rPr>
         <w:drawing>
           <wp:inline distT="0" distB="0" distL="0" distR="0" wp14:anchorId="40AB3E6F" wp14:editId="0064ED74">
@@ -16182,6 +16460,7 @@
                 <w:szCs w:val="26"/>
               </w:rPr>
             </w:pPr>
+            <w:proofErr w:type="spellStart"/>
             <w:r>
               <w:rPr>
                 <w:sz w:val="26"/>
@@ -16189,6 +16468,7 @@
               </w:rPr>
               <w:t>Int</w:t>
             </w:r>
+            <w:proofErr w:type="spellEnd"/>
           </w:p>
         </w:tc>
         <w:tc>
@@ -16272,12 +16552,21 @@
                 <w:szCs w:val="26"/>
               </w:rPr>
             </w:pPr>
-            <w:r>
-              <w:rPr>
-                <w:sz w:val="26"/>
-                <w:szCs w:val="26"/>
-              </w:rPr>
-              <w:t>Nvarchar(50)</w:t>
+            <w:proofErr w:type="spellStart"/>
+            <w:r>
+              <w:rPr>
+                <w:sz w:val="26"/>
+                <w:szCs w:val="26"/>
+              </w:rPr>
+              <w:t>Nvarchar</w:t>
+            </w:r>
+            <w:proofErr w:type="spellEnd"/>
+            <w:r>
+              <w:rPr>
+                <w:sz w:val="26"/>
+                <w:szCs w:val="26"/>
+              </w:rPr>
+              <w:t>(50)</w:t>
             </w:r>
           </w:p>
         </w:tc>
@@ -16497,6 +16786,7 @@
                 <w:szCs w:val="26"/>
               </w:rPr>
             </w:pPr>
+            <w:proofErr w:type="spellStart"/>
             <w:r>
               <w:rPr>
                 <w:sz w:val="26"/>
@@ -16504,6 +16794,7 @@
               </w:rPr>
               <w:t>Int</w:t>
             </w:r>
+            <w:proofErr w:type="spellEnd"/>
           </w:p>
         </w:tc>
         <w:tc>
@@ -16587,12 +16878,21 @@
                 <w:szCs w:val="26"/>
               </w:rPr>
             </w:pPr>
-            <w:r>
-              <w:rPr>
-                <w:sz w:val="26"/>
-                <w:szCs w:val="26"/>
-              </w:rPr>
-              <w:t>Nvarchar(50)</w:t>
+            <w:proofErr w:type="spellStart"/>
+            <w:r>
+              <w:rPr>
+                <w:sz w:val="26"/>
+                <w:szCs w:val="26"/>
+              </w:rPr>
+              <w:t>Nvarchar</w:t>
+            </w:r>
+            <w:proofErr w:type="spellEnd"/>
+            <w:r>
+              <w:rPr>
+                <w:sz w:val="26"/>
+                <w:szCs w:val="26"/>
+              </w:rPr>
+              <w:t>(50)</w:t>
             </w:r>
           </w:p>
         </w:tc>
@@ -16674,6 +16974,7 @@
                 <w:szCs w:val="26"/>
               </w:rPr>
             </w:pPr>
+            <w:proofErr w:type="spellStart"/>
             <w:r>
               <w:rPr>
                 <w:sz w:val="26"/>
@@ -16681,6 +16982,7 @@
               </w:rPr>
               <w:t>Datetime</w:t>
             </w:r>
+            <w:proofErr w:type="spellEnd"/>
           </w:p>
         </w:tc>
         <w:tc>
@@ -16764,12 +17066,21 @@
                 <w:szCs w:val="26"/>
               </w:rPr>
             </w:pPr>
-            <w:r>
-              <w:rPr>
-                <w:sz w:val="26"/>
-                <w:szCs w:val="26"/>
-              </w:rPr>
-              <w:t>Nvarchar(250)</w:t>
+            <w:proofErr w:type="spellStart"/>
+            <w:r>
+              <w:rPr>
+                <w:sz w:val="26"/>
+                <w:szCs w:val="26"/>
+              </w:rPr>
+              <w:t>Nvarchar</w:t>
+            </w:r>
+            <w:proofErr w:type="spellEnd"/>
+            <w:r>
+              <w:rPr>
+                <w:sz w:val="26"/>
+                <w:szCs w:val="26"/>
+              </w:rPr>
+              <w:t>(250)</w:t>
             </w:r>
           </w:p>
         </w:tc>
@@ -16851,12 +17162,21 @@
                 <w:szCs w:val="26"/>
               </w:rPr>
             </w:pPr>
-            <w:r>
-              <w:rPr>
-                <w:sz w:val="26"/>
-                <w:szCs w:val="26"/>
-              </w:rPr>
-              <w:t>Nvarchar(50)</w:t>
+            <w:proofErr w:type="spellStart"/>
+            <w:r>
+              <w:rPr>
+                <w:sz w:val="26"/>
+                <w:szCs w:val="26"/>
+              </w:rPr>
+              <w:t>Nvarchar</w:t>
+            </w:r>
+            <w:proofErr w:type="spellEnd"/>
+            <w:r>
+              <w:rPr>
+                <w:sz w:val="26"/>
+                <w:szCs w:val="26"/>
+              </w:rPr>
+              <w:t>(50)</w:t>
             </w:r>
           </w:p>
         </w:tc>
@@ -17028,12 +17348,21 @@
                 <w:szCs w:val="26"/>
               </w:rPr>
             </w:pPr>
-            <w:r>
-              <w:rPr>
-                <w:sz w:val="26"/>
-                <w:szCs w:val="26"/>
-              </w:rPr>
-              <w:t>Nvarchar(50)</w:t>
+            <w:proofErr w:type="spellStart"/>
+            <w:r>
+              <w:rPr>
+                <w:sz w:val="26"/>
+                <w:szCs w:val="26"/>
+              </w:rPr>
+              <w:t>Nvarchar</w:t>
+            </w:r>
+            <w:proofErr w:type="spellEnd"/>
+            <w:r>
+              <w:rPr>
+                <w:sz w:val="26"/>
+                <w:szCs w:val="26"/>
+              </w:rPr>
+              <w:t>(50)</w:t>
             </w:r>
           </w:p>
         </w:tc>
@@ -17054,8 +17383,17 @@
                 <w:sz w:val="26"/>
                 <w:szCs w:val="26"/>
               </w:rPr>
-              <w:t>Số cmnd</w:t>
-            </w:r>
+              <w:t xml:space="preserve">Số </w:t>
+            </w:r>
+            <w:proofErr w:type="spellStart"/>
+            <w:r>
+              <w:rPr>
+                <w:sz w:val="26"/>
+                <w:szCs w:val="26"/>
+              </w:rPr>
+              <w:t>cmnd</w:t>
+            </w:r>
+            <w:proofErr w:type="spellEnd"/>
           </w:p>
         </w:tc>
       </w:tr>
@@ -17118,6 +17456,7 @@
                 <w:szCs w:val="26"/>
               </w:rPr>
             </w:pPr>
+            <w:proofErr w:type="spellStart"/>
             <w:r>
               <w:rPr>
                 <w:sz w:val="26"/>
@@ -17125,6 +17464,7 @@
               </w:rPr>
               <w:t>Datetime</w:t>
             </w:r>
+            <w:proofErr w:type="spellEnd"/>
           </w:p>
         </w:tc>
         <w:tc>
@@ -17144,8 +17484,17 @@
                 <w:sz w:val="26"/>
                 <w:szCs w:val="26"/>
               </w:rPr>
-              <w:t>Ngày cấp của cmnd</w:t>
-            </w:r>
+              <w:t xml:space="preserve">Ngày cấp của </w:t>
+            </w:r>
+            <w:proofErr w:type="spellStart"/>
+            <w:r>
+              <w:rPr>
+                <w:sz w:val="26"/>
+                <w:szCs w:val="26"/>
+              </w:rPr>
+              <w:t>cmnd</w:t>
+            </w:r>
+            <w:proofErr w:type="spellEnd"/>
           </w:p>
         </w:tc>
       </w:tr>
@@ -17205,12 +17554,21 @@
                 <w:szCs w:val="26"/>
               </w:rPr>
             </w:pPr>
-            <w:r>
-              <w:rPr>
-                <w:sz w:val="26"/>
-                <w:szCs w:val="26"/>
-              </w:rPr>
-              <w:t>Nvarchar(50)</w:t>
+            <w:proofErr w:type="spellStart"/>
+            <w:r>
+              <w:rPr>
+                <w:sz w:val="26"/>
+                <w:szCs w:val="26"/>
+              </w:rPr>
+              <w:t>Nvarchar</w:t>
+            </w:r>
+            <w:proofErr w:type="spellEnd"/>
+            <w:r>
+              <w:rPr>
+                <w:sz w:val="26"/>
+                <w:szCs w:val="26"/>
+              </w:rPr>
+              <w:t>(50)</w:t>
             </w:r>
           </w:p>
         </w:tc>
@@ -17231,8 +17589,17 @@
                 <w:sz w:val="26"/>
                 <w:szCs w:val="26"/>
               </w:rPr>
-              <w:t>Nơi cấp giấy cmnd</w:t>
-            </w:r>
+              <w:t xml:space="preserve">Nơi cấp giấy </w:t>
+            </w:r>
+            <w:proofErr w:type="spellStart"/>
+            <w:r>
+              <w:rPr>
+                <w:sz w:val="26"/>
+                <w:szCs w:val="26"/>
+              </w:rPr>
+              <w:t>cmnd</w:t>
+            </w:r>
+            <w:proofErr w:type="spellEnd"/>
           </w:p>
         </w:tc>
       </w:tr>
@@ -17295,6 +17662,7 @@
                 <w:szCs w:val="26"/>
               </w:rPr>
             </w:pPr>
+            <w:proofErr w:type="spellStart"/>
             <w:r>
               <w:rPr>
                 <w:sz w:val="26"/>
@@ -17302,6 +17670,7 @@
               </w:rPr>
               <w:t>Int</w:t>
             </w:r>
+            <w:proofErr w:type="spellEnd"/>
           </w:p>
         </w:tc>
         <w:tc>
@@ -17382,6 +17751,7 @@
                 <w:szCs w:val="26"/>
               </w:rPr>
             </w:pPr>
+            <w:proofErr w:type="spellStart"/>
             <w:r>
               <w:rPr>
                 <w:sz w:val="26"/>
@@ -17389,6 +17759,7 @@
               </w:rPr>
               <w:t>Int</w:t>
             </w:r>
+            <w:proofErr w:type="spellEnd"/>
           </w:p>
         </w:tc>
         <w:tc>
@@ -17607,6 +17978,7 @@
                 <w:szCs w:val="26"/>
               </w:rPr>
             </w:pPr>
+            <w:proofErr w:type="spellStart"/>
             <w:r>
               <w:rPr>
                 <w:sz w:val="26"/>
@@ -17614,6 +17986,7 @@
               </w:rPr>
               <w:t>Int</w:t>
             </w:r>
+            <w:proofErr w:type="spellEnd"/>
           </w:p>
         </w:tc>
         <w:tc>
@@ -17697,12 +18070,21 @@
                 <w:szCs w:val="26"/>
               </w:rPr>
             </w:pPr>
-            <w:r>
-              <w:rPr>
-                <w:sz w:val="26"/>
-                <w:szCs w:val="26"/>
-              </w:rPr>
-              <w:t>Nvarchar(50)</w:t>
+            <w:proofErr w:type="spellStart"/>
+            <w:r>
+              <w:rPr>
+                <w:sz w:val="26"/>
+                <w:szCs w:val="26"/>
+              </w:rPr>
+              <w:t>Nvarchar</w:t>
+            </w:r>
+            <w:proofErr w:type="spellEnd"/>
+            <w:r>
+              <w:rPr>
+                <w:sz w:val="26"/>
+                <w:szCs w:val="26"/>
+              </w:rPr>
+              <w:t>(50)</w:t>
             </w:r>
           </w:p>
         </w:tc>
@@ -17784,12 +18166,21 @@
                 <w:szCs w:val="26"/>
               </w:rPr>
             </w:pPr>
-            <w:r>
-              <w:rPr>
-                <w:sz w:val="26"/>
-                <w:szCs w:val="26"/>
-              </w:rPr>
-              <w:t>Nvarchar(250)</w:t>
+            <w:proofErr w:type="spellStart"/>
+            <w:r>
+              <w:rPr>
+                <w:sz w:val="26"/>
+                <w:szCs w:val="26"/>
+              </w:rPr>
+              <w:t>Nvarchar</w:t>
+            </w:r>
+            <w:proofErr w:type="spellEnd"/>
+            <w:r>
+              <w:rPr>
+                <w:sz w:val="26"/>
+                <w:szCs w:val="26"/>
+              </w:rPr>
+              <w:t>(250)</w:t>
             </w:r>
           </w:p>
         </w:tc>
@@ -17874,12 +18265,21 @@
                 <w:szCs w:val="26"/>
               </w:rPr>
             </w:pPr>
-            <w:r>
-              <w:rPr>
-                <w:sz w:val="26"/>
-                <w:szCs w:val="26"/>
-              </w:rPr>
-              <w:t>Nvarchar(50)</w:t>
+            <w:proofErr w:type="spellStart"/>
+            <w:r>
+              <w:rPr>
+                <w:sz w:val="26"/>
+                <w:szCs w:val="26"/>
+              </w:rPr>
+              <w:t>Nvarchar</w:t>
+            </w:r>
+            <w:proofErr w:type="spellEnd"/>
+            <w:r>
+              <w:rPr>
+                <w:sz w:val="26"/>
+                <w:szCs w:val="26"/>
+              </w:rPr>
+              <w:t>(50)</w:t>
             </w:r>
           </w:p>
         </w:tc>
@@ -17961,12 +18361,21 @@
                 <w:szCs w:val="26"/>
               </w:rPr>
             </w:pPr>
-            <w:r>
-              <w:rPr>
-                <w:sz w:val="26"/>
-                <w:szCs w:val="26"/>
-              </w:rPr>
-              <w:t>Nvarchar(50)</w:t>
+            <w:proofErr w:type="spellStart"/>
+            <w:r>
+              <w:rPr>
+                <w:sz w:val="26"/>
+                <w:szCs w:val="26"/>
+              </w:rPr>
+              <w:t>Nvarchar</w:t>
+            </w:r>
+            <w:proofErr w:type="spellEnd"/>
+            <w:r>
+              <w:rPr>
+                <w:sz w:val="26"/>
+                <w:szCs w:val="26"/>
+              </w:rPr>
+              <w:t>(50)</w:t>
             </w:r>
           </w:p>
         </w:tc>
@@ -18051,6 +18460,7 @@
                 <w:szCs w:val="26"/>
               </w:rPr>
             </w:pPr>
+            <w:proofErr w:type="spellStart"/>
             <w:r>
               <w:rPr>
                 <w:sz w:val="26"/>
@@ -18058,6 +18468,7 @@
               </w:rPr>
               <w:t>Int</w:t>
             </w:r>
+            <w:proofErr w:type="spellEnd"/>
           </w:p>
         </w:tc>
         <w:tc>
@@ -18138,6 +18549,7 @@
                 <w:szCs w:val="26"/>
               </w:rPr>
             </w:pPr>
+            <w:proofErr w:type="spellStart"/>
             <w:r>
               <w:rPr>
                 <w:sz w:val="26"/>
@@ -18145,6 +18557,7 @@
               </w:rPr>
               <w:t>Int</w:t>
             </w:r>
+            <w:proofErr w:type="spellEnd"/>
           </w:p>
         </w:tc>
         <w:tc>
@@ -18364,6 +18777,7 @@
                 <w:szCs w:val="26"/>
               </w:rPr>
             </w:pPr>
+            <w:proofErr w:type="spellStart"/>
             <w:r>
               <w:rPr>
                 <w:sz w:val="26"/>
@@ -18371,6 +18785,7 @@
               </w:rPr>
               <w:t>Int</w:t>
             </w:r>
+            <w:proofErr w:type="spellEnd"/>
           </w:p>
         </w:tc>
         <w:tc>
@@ -18454,12 +18869,21 @@
                 <w:szCs w:val="26"/>
               </w:rPr>
             </w:pPr>
-            <w:r>
-              <w:rPr>
-                <w:sz w:val="26"/>
-                <w:szCs w:val="26"/>
-              </w:rPr>
-              <w:t>Nvarchar(50)</w:t>
+            <w:proofErr w:type="spellStart"/>
+            <w:r>
+              <w:rPr>
+                <w:sz w:val="26"/>
+                <w:szCs w:val="26"/>
+              </w:rPr>
+              <w:t>Nvarchar</w:t>
+            </w:r>
+            <w:proofErr w:type="spellEnd"/>
+            <w:r>
+              <w:rPr>
+                <w:sz w:val="26"/>
+                <w:szCs w:val="26"/>
+              </w:rPr>
+              <w:t>(50)</w:t>
             </w:r>
           </w:p>
         </w:tc>
@@ -18679,6 +19103,7 @@
                 <w:szCs w:val="26"/>
               </w:rPr>
             </w:pPr>
+            <w:proofErr w:type="spellStart"/>
             <w:r>
               <w:rPr>
                 <w:sz w:val="26"/>
@@ -18686,6 +19111,7 @@
               </w:rPr>
               <w:t>Int</w:t>
             </w:r>
+            <w:proofErr w:type="spellEnd"/>
           </w:p>
         </w:tc>
         <w:tc>
@@ -18769,6 +19195,7 @@
                 <w:szCs w:val="26"/>
               </w:rPr>
             </w:pPr>
+            <w:proofErr w:type="spellStart"/>
             <w:r>
               <w:rPr>
                 <w:sz w:val="26"/>
@@ -18776,6 +19203,7 @@
               </w:rPr>
               <w:t>Int</w:t>
             </w:r>
+            <w:proofErr w:type="spellEnd"/>
           </w:p>
         </w:tc>
         <w:tc>
@@ -18856,12 +19284,21 @@
                 <w:szCs w:val="26"/>
               </w:rPr>
             </w:pPr>
-            <w:r>
-              <w:rPr>
-                <w:sz w:val="26"/>
-                <w:szCs w:val="26"/>
-              </w:rPr>
-              <w:t>Nvarchar(50)</w:t>
+            <w:proofErr w:type="spellStart"/>
+            <w:r>
+              <w:rPr>
+                <w:sz w:val="26"/>
+                <w:szCs w:val="26"/>
+              </w:rPr>
+              <w:t>Nvarchar</w:t>
+            </w:r>
+            <w:proofErr w:type="spellEnd"/>
+            <w:r>
+              <w:rPr>
+                <w:sz w:val="26"/>
+                <w:szCs w:val="26"/>
+              </w:rPr>
+              <w:t>(50)</w:t>
             </w:r>
           </w:p>
         </w:tc>
@@ -18946,12 +19383,21 @@
                 <w:szCs w:val="26"/>
               </w:rPr>
             </w:pPr>
-            <w:r>
-              <w:rPr>
-                <w:sz w:val="26"/>
-                <w:szCs w:val="26"/>
-              </w:rPr>
-              <w:t>Nvarchar(250)</w:t>
+            <w:proofErr w:type="spellStart"/>
+            <w:r>
+              <w:rPr>
+                <w:sz w:val="26"/>
+                <w:szCs w:val="26"/>
+              </w:rPr>
+              <w:t>Nvarchar</w:t>
+            </w:r>
+            <w:proofErr w:type="spellEnd"/>
+            <w:r>
+              <w:rPr>
+                <w:sz w:val="26"/>
+                <w:szCs w:val="26"/>
+              </w:rPr>
+              <w:t>(250)</w:t>
             </w:r>
           </w:p>
         </w:tc>
@@ -19033,12 +19479,21 @@
                 <w:szCs w:val="26"/>
               </w:rPr>
             </w:pPr>
-            <w:r>
-              <w:rPr>
-                <w:sz w:val="26"/>
-                <w:szCs w:val="26"/>
-              </w:rPr>
-              <w:t>Nvarchar(50)</w:t>
+            <w:proofErr w:type="spellStart"/>
+            <w:r>
+              <w:rPr>
+                <w:sz w:val="26"/>
+                <w:szCs w:val="26"/>
+              </w:rPr>
+              <w:t>Nvarchar</w:t>
+            </w:r>
+            <w:proofErr w:type="spellEnd"/>
+            <w:r>
+              <w:rPr>
+                <w:sz w:val="26"/>
+                <w:szCs w:val="26"/>
+              </w:rPr>
+              <w:t>(50)</w:t>
             </w:r>
           </w:p>
         </w:tc>
@@ -19123,12 +19578,21 @@
                 <w:szCs w:val="26"/>
               </w:rPr>
             </w:pPr>
-            <w:r>
-              <w:rPr>
-                <w:sz w:val="26"/>
-                <w:szCs w:val="26"/>
-              </w:rPr>
-              <w:t>Nvarchar(50)</w:t>
+            <w:proofErr w:type="spellStart"/>
+            <w:r>
+              <w:rPr>
+                <w:sz w:val="26"/>
+                <w:szCs w:val="26"/>
+              </w:rPr>
+              <w:t>Nvarchar</w:t>
+            </w:r>
+            <w:proofErr w:type="spellEnd"/>
+            <w:r>
+              <w:rPr>
+                <w:sz w:val="26"/>
+                <w:szCs w:val="26"/>
+              </w:rPr>
+              <w:t>(50)</w:t>
             </w:r>
           </w:p>
         </w:tc>
@@ -19144,12 +19608,21 @@
                 <w:szCs w:val="26"/>
               </w:rPr>
             </w:pPr>
-            <w:r>
-              <w:rPr>
-                <w:sz w:val="26"/>
-                <w:szCs w:val="26"/>
-              </w:rPr>
-              <w:t>Cmnd của người nhận tiền</w:t>
+            <w:proofErr w:type="spellStart"/>
+            <w:r>
+              <w:rPr>
+                <w:sz w:val="26"/>
+                <w:szCs w:val="26"/>
+              </w:rPr>
+              <w:t>Cmnd</w:t>
+            </w:r>
+            <w:proofErr w:type="spellEnd"/>
+            <w:r>
+              <w:rPr>
+                <w:sz w:val="26"/>
+                <w:szCs w:val="26"/>
+              </w:rPr>
+              <w:t xml:space="preserve"> của người nhận tiền</w:t>
             </w:r>
           </w:p>
         </w:tc>
@@ -19300,12 +19773,21 @@
                 <w:szCs w:val="26"/>
               </w:rPr>
             </w:pPr>
-            <w:r>
-              <w:rPr>
-                <w:sz w:val="26"/>
-                <w:szCs w:val="26"/>
-              </w:rPr>
-              <w:t>Nvarchar(250)</w:t>
+            <w:proofErr w:type="spellStart"/>
+            <w:r>
+              <w:rPr>
+                <w:sz w:val="26"/>
+                <w:szCs w:val="26"/>
+              </w:rPr>
+              <w:t>Nvarchar</w:t>
+            </w:r>
+            <w:proofErr w:type="spellEnd"/>
+            <w:r>
+              <w:rPr>
+                <w:sz w:val="26"/>
+                <w:szCs w:val="26"/>
+              </w:rPr>
+              <w:t>(250)</w:t>
             </w:r>
           </w:p>
         </w:tc>
@@ -19387,6 +19869,7 @@
                 <w:szCs w:val="26"/>
               </w:rPr>
             </w:pPr>
+            <w:proofErr w:type="spellStart"/>
             <w:r>
               <w:rPr>
                 <w:sz w:val="26"/>
@@ -19394,6 +19877,7 @@
               </w:rPr>
               <w:t>Datetime</w:t>
             </w:r>
+            <w:proofErr w:type="spellEnd"/>
           </w:p>
         </w:tc>
         <w:tc>
@@ -19477,6 +19961,7 @@
                 <w:szCs w:val="26"/>
               </w:rPr>
             </w:pPr>
+            <w:proofErr w:type="spellStart"/>
             <w:r>
               <w:rPr>
                 <w:sz w:val="26"/>
@@ -19484,6 +19969,7 @@
               </w:rPr>
               <w:t>Int</w:t>
             </w:r>
+            <w:proofErr w:type="spellEnd"/>
           </w:p>
         </w:tc>
         <w:tc>
@@ -19702,6 +20188,7 @@
                 <w:szCs w:val="26"/>
               </w:rPr>
             </w:pPr>
+            <w:proofErr w:type="spellStart"/>
             <w:r>
               <w:rPr>
                 <w:sz w:val="26"/>
@@ -19709,6 +20196,7 @@
               </w:rPr>
               <w:t>Int</w:t>
             </w:r>
+            <w:proofErr w:type="spellEnd"/>
           </w:p>
         </w:tc>
         <w:tc>
@@ -19793,6 +20281,7 @@
                 <w:szCs w:val="26"/>
               </w:rPr>
             </w:pPr>
+            <w:proofErr w:type="spellStart"/>
             <w:r>
               <w:rPr>
                 <w:sz w:val="26"/>
@@ -19800,6 +20289,7 @@
               </w:rPr>
               <w:t>Int</w:t>
             </w:r>
+            <w:proofErr w:type="spellEnd"/>
           </w:p>
         </w:tc>
         <w:tc>
@@ -19970,6 +20460,7 @@
                 <w:szCs w:val="26"/>
               </w:rPr>
             </w:pPr>
+            <w:proofErr w:type="spellStart"/>
             <w:r>
               <w:rPr>
                 <w:sz w:val="26"/>
@@ -19977,6 +20468,7 @@
               </w:rPr>
               <w:t>Datetime</w:t>
             </w:r>
+            <w:proofErr w:type="spellEnd"/>
           </w:p>
         </w:tc>
         <w:tc>
@@ -20057,6 +20549,7 @@
                 <w:szCs w:val="26"/>
               </w:rPr>
             </w:pPr>
+            <w:proofErr w:type="spellStart"/>
             <w:r>
               <w:rPr>
                 <w:sz w:val="26"/>
@@ -20064,6 +20557,7 @@
               </w:rPr>
               <w:t>Int</w:t>
             </w:r>
+            <w:proofErr w:type="spellEnd"/>
           </w:p>
         </w:tc>
         <w:tc>
@@ -20282,6 +20776,7 @@
                 <w:szCs w:val="26"/>
               </w:rPr>
             </w:pPr>
+            <w:proofErr w:type="spellStart"/>
             <w:r>
               <w:rPr>
                 <w:sz w:val="26"/>
@@ -20289,6 +20784,7 @@
               </w:rPr>
               <w:t>Int</w:t>
             </w:r>
+            <w:proofErr w:type="spellEnd"/>
           </w:p>
         </w:tc>
         <w:tc>
@@ -20372,6 +20868,7 @@
                 <w:szCs w:val="26"/>
               </w:rPr>
             </w:pPr>
+            <w:proofErr w:type="spellStart"/>
             <w:r>
               <w:rPr>
                 <w:sz w:val="26"/>
@@ -20379,6 +20876,7 @@
               </w:rPr>
               <w:t>Int</w:t>
             </w:r>
+            <w:proofErr w:type="spellEnd"/>
           </w:p>
         </w:tc>
         <w:tc>
@@ -20550,6 +21048,7 @@
                 <w:szCs w:val="26"/>
               </w:rPr>
             </w:pPr>
+            <w:proofErr w:type="spellStart"/>
             <w:r>
               <w:rPr>
                 <w:sz w:val="26"/>
@@ -20557,6 +21056,7 @@
               </w:rPr>
               <w:t>Int</w:t>
             </w:r>
+            <w:proofErr w:type="spellEnd"/>
           </w:p>
         </w:tc>
         <w:tc>
@@ -20727,6 +21227,7 @@
                 <w:szCs w:val="26"/>
               </w:rPr>
             </w:pPr>
+            <w:proofErr w:type="spellStart"/>
             <w:r>
               <w:rPr>
                 <w:sz w:val="26"/>
@@ -20734,6 +21235,7 @@
               </w:rPr>
               <w:t>Datetime</w:t>
             </w:r>
+            <w:proofErr w:type="spellEnd"/>
           </w:p>
         </w:tc>
         <w:tc>
@@ -20814,6 +21316,7 @@
                 <w:szCs w:val="26"/>
               </w:rPr>
             </w:pPr>
+            <w:proofErr w:type="spellStart"/>
             <w:r>
               <w:rPr>
                 <w:sz w:val="26"/>
@@ -20821,6 +21324,7 @@
               </w:rPr>
               <w:t>Int</w:t>
             </w:r>
+            <w:proofErr w:type="spellEnd"/>
           </w:p>
         </w:tc>
         <w:tc>
@@ -21039,6 +21543,7 @@
                 <w:szCs w:val="26"/>
               </w:rPr>
             </w:pPr>
+            <w:proofErr w:type="spellStart"/>
             <w:r>
               <w:rPr>
                 <w:sz w:val="26"/>
@@ -21046,6 +21551,7 @@
               </w:rPr>
               <w:t>Int</w:t>
             </w:r>
+            <w:proofErr w:type="spellEnd"/>
           </w:p>
         </w:tc>
         <w:tc>
@@ -21129,6 +21635,7 @@
                 <w:szCs w:val="26"/>
               </w:rPr>
             </w:pPr>
+            <w:proofErr w:type="spellStart"/>
             <w:r>
               <w:rPr>
                 <w:sz w:val="26"/>
@@ -21136,6 +21643,7 @@
               </w:rPr>
               <w:t>Int</w:t>
             </w:r>
+            <w:proofErr w:type="spellEnd"/>
           </w:p>
         </w:tc>
         <w:tc>
@@ -21216,12 +21724,21 @@
                 <w:szCs w:val="26"/>
               </w:rPr>
             </w:pPr>
-            <w:r>
-              <w:rPr>
-                <w:sz w:val="26"/>
-                <w:szCs w:val="26"/>
-              </w:rPr>
-              <w:t>Nvarchar(50)</w:t>
+            <w:proofErr w:type="spellStart"/>
+            <w:r>
+              <w:rPr>
+                <w:sz w:val="26"/>
+                <w:szCs w:val="26"/>
+              </w:rPr>
+              <w:t>Nvarchar</w:t>
+            </w:r>
+            <w:proofErr w:type="spellEnd"/>
+            <w:r>
+              <w:rPr>
+                <w:sz w:val="26"/>
+                <w:szCs w:val="26"/>
+              </w:rPr>
+              <w:t>(50)</w:t>
             </w:r>
           </w:p>
         </w:tc>
@@ -21306,6 +21823,7 @@
                 <w:szCs w:val="26"/>
               </w:rPr>
             </w:pPr>
+            <w:proofErr w:type="spellStart"/>
             <w:r>
               <w:rPr>
                 <w:sz w:val="26"/>
@@ -21313,6 +21831,7 @@
               </w:rPr>
               <w:t>Datetime</w:t>
             </w:r>
+            <w:proofErr w:type="spellEnd"/>
           </w:p>
         </w:tc>
         <w:tc>
@@ -21394,12 +21913,21 @@
                 <w:szCs w:val="26"/>
               </w:rPr>
             </w:pPr>
-            <w:r>
-              <w:rPr>
-                <w:sz w:val="26"/>
-                <w:szCs w:val="26"/>
-              </w:rPr>
-              <w:t>Nvarchar(50)</w:t>
+            <w:proofErr w:type="spellStart"/>
+            <w:r>
+              <w:rPr>
+                <w:sz w:val="26"/>
+                <w:szCs w:val="26"/>
+              </w:rPr>
+              <w:t>Nvarchar</w:t>
+            </w:r>
+            <w:proofErr w:type="spellEnd"/>
+            <w:r>
+              <w:rPr>
+                <w:sz w:val="26"/>
+                <w:szCs w:val="26"/>
+              </w:rPr>
+              <w:t>(50)</w:t>
             </w:r>
           </w:p>
         </w:tc>
@@ -21415,12 +21943,21 @@
                 <w:szCs w:val="26"/>
               </w:rPr>
             </w:pPr>
-            <w:r>
-              <w:rPr>
-                <w:sz w:val="26"/>
-                <w:szCs w:val="26"/>
-              </w:rPr>
-              <w:t>Cmnd của khách hàng sau khi cập nhật</w:t>
+            <w:proofErr w:type="spellStart"/>
+            <w:r>
+              <w:rPr>
+                <w:sz w:val="26"/>
+                <w:szCs w:val="26"/>
+              </w:rPr>
+              <w:t>Cmnd</w:t>
+            </w:r>
+            <w:proofErr w:type="spellEnd"/>
+            <w:r>
+              <w:rPr>
+                <w:sz w:val="26"/>
+                <w:szCs w:val="26"/>
+              </w:rPr>
+              <w:t xml:space="preserve"> của khách hàng sau khi cập nhật</w:t>
             </w:r>
           </w:p>
         </w:tc>
@@ -21484,12 +22021,21 @@
                 <w:szCs w:val="26"/>
               </w:rPr>
             </w:pPr>
-            <w:r>
-              <w:rPr>
-                <w:sz w:val="26"/>
-                <w:szCs w:val="26"/>
-              </w:rPr>
-              <w:t>Nvarchar(50)</w:t>
+            <w:proofErr w:type="spellStart"/>
+            <w:r>
+              <w:rPr>
+                <w:sz w:val="26"/>
+                <w:szCs w:val="26"/>
+              </w:rPr>
+              <w:t>Nvarchar</w:t>
+            </w:r>
+            <w:proofErr w:type="spellEnd"/>
+            <w:r>
+              <w:rPr>
+                <w:sz w:val="26"/>
+                <w:szCs w:val="26"/>
+              </w:rPr>
+              <w:t>(50)</w:t>
             </w:r>
           </w:p>
         </w:tc>
@@ -21661,12 +22207,21 @@
                 <w:szCs w:val="26"/>
               </w:rPr>
             </w:pPr>
-            <w:r>
-              <w:rPr>
-                <w:sz w:val="26"/>
-                <w:szCs w:val="26"/>
-              </w:rPr>
-              <w:t>Nvarchar(50)</w:t>
+            <w:proofErr w:type="spellStart"/>
+            <w:r>
+              <w:rPr>
+                <w:sz w:val="26"/>
+                <w:szCs w:val="26"/>
+              </w:rPr>
+              <w:t>Nvarchar</w:t>
+            </w:r>
+            <w:proofErr w:type="spellEnd"/>
+            <w:r>
+              <w:rPr>
+                <w:sz w:val="26"/>
+                <w:szCs w:val="26"/>
+              </w:rPr>
+              <w:t>(50)</w:t>
             </w:r>
           </w:p>
         </w:tc>
@@ -21748,12 +22303,21 @@
                 <w:szCs w:val="26"/>
               </w:rPr>
             </w:pPr>
-            <w:r>
-              <w:rPr>
-                <w:sz w:val="26"/>
-                <w:szCs w:val="26"/>
-              </w:rPr>
-              <w:t>Nvarchar(250)</w:t>
+            <w:proofErr w:type="spellStart"/>
+            <w:r>
+              <w:rPr>
+                <w:sz w:val="26"/>
+                <w:szCs w:val="26"/>
+              </w:rPr>
+              <w:t>Nvarchar</w:t>
+            </w:r>
+            <w:proofErr w:type="spellEnd"/>
+            <w:r>
+              <w:rPr>
+                <w:sz w:val="26"/>
+                <w:szCs w:val="26"/>
+              </w:rPr>
+              <w:t>(250)</w:t>
             </w:r>
           </w:p>
         </w:tc>
@@ -21838,12 +22402,21 @@
                 <w:szCs w:val="26"/>
               </w:rPr>
             </w:pPr>
-            <w:r>
-              <w:rPr>
-                <w:sz w:val="26"/>
-                <w:szCs w:val="26"/>
-              </w:rPr>
-              <w:t>Nvarchar(250)</w:t>
+            <w:proofErr w:type="spellStart"/>
+            <w:r>
+              <w:rPr>
+                <w:sz w:val="26"/>
+                <w:szCs w:val="26"/>
+              </w:rPr>
+              <w:t>Nvarchar</w:t>
+            </w:r>
+            <w:proofErr w:type="spellEnd"/>
+            <w:r>
+              <w:rPr>
+                <w:sz w:val="26"/>
+                <w:szCs w:val="26"/>
+              </w:rPr>
+              <w:t>(250)</w:t>
             </w:r>
           </w:p>
         </w:tc>
@@ -21925,12 +22498,21 @@
                 <w:szCs w:val="26"/>
               </w:rPr>
             </w:pPr>
-            <w:r>
-              <w:rPr>
-                <w:sz w:val="26"/>
-                <w:szCs w:val="26"/>
-              </w:rPr>
-              <w:t>Nvarchar(50)</w:t>
+            <w:proofErr w:type="spellStart"/>
+            <w:r>
+              <w:rPr>
+                <w:sz w:val="26"/>
+                <w:szCs w:val="26"/>
+              </w:rPr>
+              <w:t>Nvarchar</w:t>
+            </w:r>
+            <w:proofErr w:type="spellEnd"/>
+            <w:r>
+              <w:rPr>
+                <w:sz w:val="26"/>
+                <w:szCs w:val="26"/>
+              </w:rPr>
+              <w:t>(50)</w:t>
             </w:r>
           </w:p>
         </w:tc>
@@ -22015,12 +22597,21 @@
                 <w:szCs w:val="26"/>
               </w:rPr>
             </w:pPr>
-            <w:r>
-              <w:rPr>
-                <w:sz w:val="26"/>
-                <w:szCs w:val="26"/>
-              </w:rPr>
-              <w:t>Nvarchar(50)</w:t>
+            <w:proofErr w:type="spellStart"/>
+            <w:r>
+              <w:rPr>
+                <w:sz w:val="26"/>
+                <w:szCs w:val="26"/>
+              </w:rPr>
+              <w:t>Nvarchar</w:t>
+            </w:r>
+            <w:proofErr w:type="spellEnd"/>
+            <w:r>
+              <w:rPr>
+                <w:sz w:val="26"/>
+                <w:szCs w:val="26"/>
+              </w:rPr>
+              <w:t>(50)</w:t>
             </w:r>
           </w:p>
         </w:tc>
@@ -22102,12 +22693,21 @@
                 <w:szCs w:val="26"/>
               </w:rPr>
             </w:pPr>
-            <w:r>
-              <w:rPr>
-                <w:sz w:val="26"/>
-                <w:szCs w:val="26"/>
-              </w:rPr>
-              <w:t>Nvarchar(50)</w:t>
+            <w:proofErr w:type="spellStart"/>
+            <w:r>
+              <w:rPr>
+                <w:sz w:val="26"/>
+                <w:szCs w:val="26"/>
+              </w:rPr>
+              <w:t>Nvarchar</w:t>
+            </w:r>
+            <w:proofErr w:type="spellEnd"/>
+            <w:r>
+              <w:rPr>
+                <w:sz w:val="26"/>
+                <w:szCs w:val="26"/>
+              </w:rPr>
+              <w:t>(50)</w:t>
             </w:r>
           </w:p>
         </w:tc>
@@ -22192,12 +22792,21 @@
                 <w:szCs w:val="26"/>
               </w:rPr>
             </w:pPr>
-            <w:r>
-              <w:rPr>
-                <w:sz w:val="26"/>
-                <w:szCs w:val="26"/>
-              </w:rPr>
-              <w:t>Nvarchar(50)</w:t>
+            <w:proofErr w:type="spellStart"/>
+            <w:r>
+              <w:rPr>
+                <w:sz w:val="26"/>
+                <w:szCs w:val="26"/>
+              </w:rPr>
+              <w:t>Nvarchar</w:t>
+            </w:r>
+            <w:proofErr w:type="spellEnd"/>
+            <w:r>
+              <w:rPr>
+                <w:sz w:val="26"/>
+                <w:szCs w:val="26"/>
+              </w:rPr>
+              <w:t>(50)</w:t>
             </w:r>
           </w:p>
         </w:tc>
@@ -22279,12 +22888,21 @@
                 <w:szCs w:val="26"/>
               </w:rPr>
             </w:pPr>
-            <w:r>
-              <w:rPr>
-                <w:sz w:val="26"/>
-                <w:szCs w:val="26"/>
-              </w:rPr>
-              <w:t>Nvarchar(50)</w:t>
+            <w:proofErr w:type="spellStart"/>
+            <w:r>
+              <w:rPr>
+                <w:sz w:val="26"/>
+                <w:szCs w:val="26"/>
+              </w:rPr>
+              <w:t>Nvarchar</w:t>
+            </w:r>
+            <w:proofErr w:type="spellEnd"/>
+            <w:r>
+              <w:rPr>
+                <w:sz w:val="26"/>
+                <w:szCs w:val="26"/>
+              </w:rPr>
+              <w:t>(50)</w:t>
             </w:r>
           </w:p>
         </w:tc>
@@ -22369,12 +22987,21 @@
                 <w:szCs w:val="26"/>
               </w:rPr>
             </w:pPr>
-            <w:r>
-              <w:rPr>
-                <w:sz w:val="26"/>
-                <w:szCs w:val="26"/>
-              </w:rPr>
-              <w:t>Nvarchar(50)</w:t>
+            <w:proofErr w:type="spellStart"/>
+            <w:r>
+              <w:rPr>
+                <w:sz w:val="26"/>
+                <w:szCs w:val="26"/>
+              </w:rPr>
+              <w:t>Nvarchar</w:t>
+            </w:r>
+            <w:proofErr w:type="spellEnd"/>
+            <w:r>
+              <w:rPr>
+                <w:sz w:val="26"/>
+                <w:szCs w:val="26"/>
+              </w:rPr>
+              <w:t>(50)</w:t>
             </w:r>
           </w:p>
         </w:tc>
@@ -22456,12 +23083,21 @@
                 <w:szCs w:val="26"/>
               </w:rPr>
             </w:pPr>
-            <w:r>
-              <w:rPr>
-                <w:sz w:val="26"/>
-                <w:szCs w:val="26"/>
-              </w:rPr>
-              <w:t>Nvarchar(250)</w:t>
+            <w:proofErr w:type="spellStart"/>
+            <w:r>
+              <w:rPr>
+                <w:sz w:val="26"/>
+                <w:szCs w:val="26"/>
+              </w:rPr>
+              <w:t>Nvarchar</w:t>
+            </w:r>
+            <w:proofErr w:type="spellEnd"/>
+            <w:r>
+              <w:rPr>
+                <w:sz w:val="26"/>
+                <w:szCs w:val="26"/>
+              </w:rPr>
+              <w:t>(250)</w:t>
             </w:r>
           </w:p>
         </w:tc>
@@ -22546,6 +23182,7 @@
                 <w:szCs w:val="26"/>
               </w:rPr>
             </w:pPr>
+            <w:proofErr w:type="spellStart"/>
             <w:r>
               <w:rPr>
                 <w:sz w:val="26"/>
@@ -22553,6 +23190,7 @@
               </w:rPr>
               <w:t>Datetime</w:t>
             </w:r>
+            <w:proofErr w:type="spellEnd"/>
           </w:p>
         </w:tc>
         <w:tc>
@@ -22634,6 +23272,7 @@
                 <w:szCs w:val="26"/>
               </w:rPr>
             </w:pPr>
+            <w:proofErr w:type="spellStart"/>
             <w:r>
               <w:rPr>
                 <w:sz w:val="26"/>
@@ -22641,6 +23280,7 @@
               </w:rPr>
               <w:t>Int</w:t>
             </w:r>
+            <w:proofErr w:type="spellEnd"/>
           </w:p>
         </w:tc>
         <w:tc>
@@ -22859,6 +23499,7 @@
                 <w:szCs w:val="26"/>
               </w:rPr>
             </w:pPr>
+            <w:proofErr w:type="spellStart"/>
             <w:r>
               <w:rPr>
                 <w:sz w:val="26"/>
@@ -22866,6 +23507,7 @@
               </w:rPr>
               <w:t>Int</w:t>
             </w:r>
+            <w:proofErr w:type="spellEnd"/>
           </w:p>
         </w:tc>
         <w:tc>
@@ -22949,6 +23591,7 @@
                 <w:szCs w:val="26"/>
               </w:rPr>
             </w:pPr>
+            <w:proofErr w:type="spellStart"/>
             <w:r>
               <w:rPr>
                 <w:sz w:val="26"/>
@@ -22956,6 +23599,7 @@
               </w:rPr>
               <w:t>Int</w:t>
             </w:r>
+            <w:proofErr w:type="spellEnd"/>
           </w:p>
         </w:tc>
         <w:tc>
@@ -23036,12 +23680,21 @@
                 <w:szCs w:val="26"/>
               </w:rPr>
             </w:pPr>
-            <w:r>
-              <w:rPr>
-                <w:sz w:val="26"/>
-                <w:szCs w:val="26"/>
-              </w:rPr>
-              <w:t>Nvarchar(50)</w:t>
+            <w:proofErr w:type="spellStart"/>
+            <w:r>
+              <w:rPr>
+                <w:sz w:val="26"/>
+                <w:szCs w:val="26"/>
+              </w:rPr>
+              <w:t>Nvarchar</w:t>
+            </w:r>
+            <w:proofErr w:type="spellEnd"/>
+            <w:r>
+              <w:rPr>
+                <w:sz w:val="26"/>
+                <w:szCs w:val="26"/>
+              </w:rPr>
+              <w:t>(50)</w:t>
             </w:r>
           </w:p>
         </w:tc>
@@ -23438,6 +24091,7 @@
                 <w:szCs w:val="26"/>
               </w:rPr>
             </w:pPr>
+            <w:proofErr w:type="spellStart"/>
             <w:r>
               <w:rPr>
                 <w:sz w:val="26"/>
@@ -23445,6 +24099,7 @@
               </w:rPr>
               <w:t>Int</w:t>
             </w:r>
+            <w:proofErr w:type="spellEnd"/>
           </w:p>
         </w:tc>
         <w:tc>
@@ -23528,12 +24183,21 @@
                 <w:szCs w:val="26"/>
               </w:rPr>
             </w:pPr>
-            <w:r>
-              <w:rPr>
-                <w:sz w:val="26"/>
-                <w:szCs w:val="26"/>
-              </w:rPr>
-              <w:t>Nvarchar(50)</w:t>
+            <w:proofErr w:type="spellStart"/>
+            <w:r>
+              <w:rPr>
+                <w:sz w:val="26"/>
+                <w:szCs w:val="26"/>
+              </w:rPr>
+              <w:t>Nvarchar</w:t>
+            </w:r>
+            <w:proofErr w:type="spellEnd"/>
+            <w:r>
+              <w:rPr>
+                <w:sz w:val="26"/>
+                <w:szCs w:val="26"/>
+              </w:rPr>
+              <w:t>(50)</w:t>
             </w:r>
           </w:p>
         </w:tc>
@@ -23615,6 +24279,7 @@
                 <w:szCs w:val="26"/>
               </w:rPr>
             </w:pPr>
+            <w:proofErr w:type="spellStart"/>
             <w:r>
               <w:rPr>
                 <w:sz w:val="26"/>
@@ -23622,6 +24287,7 @@
               </w:rPr>
               <w:t>Datetime</w:t>
             </w:r>
+            <w:proofErr w:type="spellEnd"/>
           </w:p>
         </w:tc>
         <w:tc>
@@ -23705,12 +24371,21 @@
                 <w:szCs w:val="26"/>
               </w:rPr>
             </w:pPr>
-            <w:r>
-              <w:rPr>
-                <w:sz w:val="26"/>
-                <w:szCs w:val="26"/>
-              </w:rPr>
-              <w:t>Nvarchar(50)</w:t>
+            <w:proofErr w:type="spellStart"/>
+            <w:r>
+              <w:rPr>
+                <w:sz w:val="26"/>
+                <w:szCs w:val="26"/>
+              </w:rPr>
+              <w:t>Nvarchar</w:t>
+            </w:r>
+            <w:proofErr w:type="spellEnd"/>
+            <w:r>
+              <w:rPr>
+                <w:sz w:val="26"/>
+                <w:szCs w:val="26"/>
+              </w:rPr>
+              <w:t>(50)</w:t>
             </w:r>
           </w:p>
         </w:tc>
@@ -23726,12 +24401,21 @@
                 <w:szCs w:val="26"/>
               </w:rPr>
             </w:pPr>
-            <w:r>
-              <w:rPr>
-                <w:sz w:val="26"/>
-                <w:szCs w:val="26"/>
-              </w:rPr>
-              <w:t>Cmnd của khách hàng</w:t>
+            <w:proofErr w:type="spellStart"/>
+            <w:r>
+              <w:rPr>
+                <w:sz w:val="26"/>
+                <w:szCs w:val="26"/>
+              </w:rPr>
+              <w:t>Cmnd</w:t>
+            </w:r>
+            <w:proofErr w:type="spellEnd"/>
+            <w:r>
+              <w:rPr>
+                <w:sz w:val="26"/>
+                <w:szCs w:val="26"/>
+              </w:rPr>
+              <w:t xml:space="preserve"> của khách hàng</w:t>
             </w:r>
           </w:p>
         </w:tc>
@@ -23792,6 +24476,7 @@
                 <w:szCs w:val="26"/>
               </w:rPr>
             </w:pPr>
+            <w:proofErr w:type="spellStart"/>
             <w:r>
               <w:rPr>
                 <w:sz w:val="26"/>
@@ -23799,6 +24484,7 @@
               </w:rPr>
               <w:t>Datetime</w:t>
             </w:r>
+            <w:proofErr w:type="spellEnd"/>
           </w:p>
         </w:tc>
         <w:tc>
@@ -23818,8 +24504,17 @@
                 <w:sz w:val="26"/>
                 <w:szCs w:val="26"/>
               </w:rPr>
-              <w:t>Ngày cấp cmnd</w:t>
-            </w:r>
+              <w:t xml:space="preserve">Ngày cấp </w:t>
+            </w:r>
+            <w:proofErr w:type="spellStart"/>
+            <w:r>
+              <w:rPr>
+                <w:sz w:val="26"/>
+                <w:szCs w:val="26"/>
+              </w:rPr>
+              <w:t>cmnd</w:t>
+            </w:r>
+            <w:proofErr w:type="spellEnd"/>
           </w:p>
         </w:tc>
       </w:tr>
@@ -23882,12 +24577,21 @@
                 <w:szCs w:val="26"/>
               </w:rPr>
             </w:pPr>
-            <w:r>
-              <w:rPr>
-                <w:sz w:val="26"/>
-                <w:szCs w:val="26"/>
-              </w:rPr>
-              <w:t>Nvarchar(50)</w:t>
+            <w:proofErr w:type="spellStart"/>
+            <w:r>
+              <w:rPr>
+                <w:sz w:val="26"/>
+                <w:szCs w:val="26"/>
+              </w:rPr>
+              <w:t>Nvarchar</w:t>
+            </w:r>
+            <w:proofErr w:type="spellEnd"/>
+            <w:r>
+              <w:rPr>
+                <w:sz w:val="26"/>
+                <w:szCs w:val="26"/>
+              </w:rPr>
+              <w:t>(50)</w:t>
             </w:r>
           </w:p>
         </w:tc>
@@ -23908,8 +24612,17 @@
                 <w:sz w:val="26"/>
                 <w:szCs w:val="26"/>
               </w:rPr>
-              <w:t>Nơi cấp cmnd</w:t>
-            </w:r>
+              <w:t xml:space="preserve">Nơi cấp </w:t>
+            </w:r>
+            <w:proofErr w:type="spellStart"/>
+            <w:r>
+              <w:rPr>
+                <w:sz w:val="26"/>
+                <w:szCs w:val="26"/>
+              </w:rPr>
+              <w:t>cmnd</w:t>
+            </w:r>
+            <w:proofErr w:type="spellEnd"/>
           </w:p>
         </w:tc>
       </w:tr>
@@ -23969,12 +24682,21 @@
                 <w:szCs w:val="26"/>
               </w:rPr>
             </w:pPr>
-            <w:r>
-              <w:rPr>
-                <w:sz w:val="26"/>
-                <w:szCs w:val="26"/>
-              </w:rPr>
-              <w:t>Nvarchar(50)</w:t>
+            <w:proofErr w:type="spellStart"/>
+            <w:r>
+              <w:rPr>
+                <w:sz w:val="26"/>
+                <w:szCs w:val="26"/>
+              </w:rPr>
+              <w:t>Nvarchar</w:t>
+            </w:r>
+            <w:proofErr w:type="spellEnd"/>
+            <w:r>
+              <w:rPr>
+                <w:sz w:val="26"/>
+                <w:szCs w:val="26"/>
+              </w:rPr>
+              <w:t>(50)</w:t>
             </w:r>
           </w:p>
         </w:tc>
@@ -24146,12 +24868,21 @@
                 <w:szCs w:val="26"/>
               </w:rPr>
             </w:pPr>
-            <w:r>
-              <w:rPr>
-                <w:sz w:val="26"/>
-                <w:szCs w:val="26"/>
-              </w:rPr>
-              <w:t>Nvarchar(50)</w:t>
+            <w:proofErr w:type="spellStart"/>
+            <w:r>
+              <w:rPr>
+                <w:sz w:val="26"/>
+                <w:szCs w:val="26"/>
+              </w:rPr>
+              <w:t>Nvarchar</w:t>
+            </w:r>
+            <w:proofErr w:type="spellEnd"/>
+            <w:r>
+              <w:rPr>
+                <w:sz w:val="26"/>
+                <w:szCs w:val="26"/>
+              </w:rPr>
+              <w:t>(50)</w:t>
             </w:r>
           </w:p>
         </w:tc>
@@ -24236,12 +24967,21 @@
                 <w:szCs w:val="26"/>
               </w:rPr>
             </w:pPr>
-            <w:r>
-              <w:rPr>
-                <w:sz w:val="26"/>
-                <w:szCs w:val="26"/>
-              </w:rPr>
-              <w:t>Nvarchar(250)</w:t>
+            <w:proofErr w:type="spellStart"/>
+            <w:r>
+              <w:rPr>
+                <w:sz w:val="26"/>
+                <w:szCs w:val="26"/>
+              </w:rPr>
+              <w:t>Nvarchar</w:t>
+            </w:r>
+            <w:proofErr w:type="spellEnd"/>
+            <w:r>
+              <w:rPr>
+                <w:sz w:val="26"/>
+                <w:szCs w:val="26"/>
+              </w:rPr>
+              <w:t>(250)</w:t>
             </w:r>
           </w:p>
         </w:tc>
@@ -24323,12 +25063,21 @@
                 <w:szCs w:val="26"/>
               </w:rPr>
             </w:pPr>
-            <w:r>
-              <w:rPr>
-                <w:sz w:val="26"/>
-                <w:szCs w:val="26"/>
-              </w:rPr>
-              <w:t>Nvarchar(250)</w:t>
+            <w:proofErr w:type="spellStart"/>
+            <w:r>
+              <w:rPr>
+                <w:sz w:val="26"/>
+                <w:szCs w:val="26"/>
+              </w:rPr>
+              <w:t>Nvarchar</w:t>
+            </w:r>
+            <w:proofErr w:type="spellEnd"/>
+            <w:r>
+              <w:rPr>
+                <w:sz w:val="26"/>
+                <w:szCs w:val="26"/>
+              </w:rPr>
+              <w:t>(250)</w:t>
             </w:r>
           </w:p>
         </w:tc>
@@ -24413,12 +25162,21 @@
                 <w:szCs w:val="26"/>
               </w:rPr>
             </w:pPr>
-            <w:r>
-              <w:rPr>
-                <w:sz w:val="26"/>
-                <w:szCs w:val="26"/>
-              </w:rPr>
-              <w:t>Nvarchar(50)</w:t>
+            <w:proofErr w:type="spellStart"/>
+            <w:r>
+              <w:rPr>
+                <w:sz w:val="26"/>
+                <w:szCs w:val="26"/>
+              </w:rPr>
+              <w:t>Nvarchar</w:t>
+            </w:r>
+            <w:proofErr w:type="spellEnd"/>
+            <w:r>
+              <w:rPr>
+                <w:sz w:val="26"/>
+                <w:szCs w:val="26"/>
+              </w:rPr>
+              <w:t>(50)</w:t>
             </w:r>
           </w:p>
         </w:tc>
@@ -24501,12 +25259,21 @@
                 <w:szCs w:val="26"/>
               </w:rPr>
             </w:pPr>
-            <w:r>
-              <w:rPr>
-                <w:sz w:val="26"/>
-                <w:szCs w:val="26"/>
-              </w:rPr>
-              <w:t>Nvarchar(50)</w:t>
+            <w:proofErr w:type="spellStart"/>
+            <w:r>
+              <w:rPr>
+                <w:sz w:val="26"/>
+                <w:szCs w:val="26"/>
+              </w:rPr>
+              <w:t>Nvarchar</w:t>
+            </w:r>
+            <w:proofErr w:type="spellEnd"/>
+            <w:r>
+              <w:rPr>
+                <w:sz w:val="26"/>
+                <w:szCs w:val="26"/>
+              </w:rPr>
+              <w:t>(50)</w:t>
             </w:r>
           </w:p>
         </w:tc>
@@ -24591,12 +25358,21 @@
                 <w:szCs w:val="26"/>
               </w:rPr>
             </w:pPr>
-            <w:r>
-              <w:rPr>
-                <w:sz w:val="26"/>
-                <w:szCs w:val="26"/>
-              </w:rPr>
-              <w:t>Nvarchar(50)</w:t>
+            <w:proofErr w:type="spellStart"/>
+            <w:r>
+              <w:rPr>
+                <w:sz w:val="26"/>
+                <w:szCs w:val="26"/>
+              </w:rPr>
+              <w:t>Nvarchar</w:t>
+            </w:r>
+            <w:proofErr w:type="spellEnd"/>
+            <w:r>
+              <w:rPr>
+                <w:sz w:val="26"/>
+                <w:szCs w:val="26"/>
+              </w:rPr>
+              <w:t>(50)</w:t>
             </w:r>
           </w:p>
         </w:tc>
@@ -24678,12 +25454,21 @@
                 <w:szCs w:val="26"/>
               </w:rPr>
             </w:pPr>
-            <w:r>
-              <w:rPr>
-                <w:sz w:val="26"/>
-                <w:szCs w:val="26"/>
-              </w:rPr>
-              <w:t>Nvarchar(50)</w:t>
+            <w:proofErr w:type="spellStart"/>
+            <w:r>
+              <w:rPr>
+                <w:sz w:val="26"/>
+                <w:szCs w:val="26"/>
+              </w:rPr>
+              <w:t>Nvarchar</w:t>
+            </w:r>
+            <w:proofErr w:type="spellEnd"/>
+            <w:r>
+              <w:rPr>
+                <w:sz w:val="26"/>
+                <w:szCs w:val="26"/>
+              </w:rPr>
+              <w:t>(50)</w:t>
             </w:r>
           </w:p>
         </w:tc>
@@ -24768,12 +25553,21 @@
                 <w:szCs w:val="26"/>
               </w:rPr>
             </w:pPr>
-            <w:r>
-              <w:rPr>
-                <w:sz w:val="26"/>
-                <w:szCs w:val="26"/>
-              </w:rPr>
-              <w:t>Nvarchar(50)</w:t>
+            <w:proofErr w:type="spellStart"/>
+            <w:r>
+              <w:rPr>
+                <w:sz w:val="26"/>
+                <w:szCs w:val="26"/>
+              </w:rPr>
+              <w:t>Nvarchar</w:t>
+            </w:r>
+            <w:proofErr w:type="spellEnd"/>
+            <w:r>
+              <w:rPr>
+                <w:sz w:val="26"/>
+                <w:szCs w:val="26"/>
+              </w:rPr>
+              <w:t>(50)</w:t>
             </w:r>
           </w:p>
         </w:tc>
@@ -24855,12 +25649,21 @@
                 <w:szCs w:val="26"/>
               </w:rPr>
             </w:pPr>
-            <w:r>
-              <w:rPr>
-                <w:sz w:val="26"/>
-                <w:szCs w:val="26"/>
-              </w:rPr>
-              <w:t>Nvarchar(50)</w:t>
+            <w:proofErr w:type="spellStart"/>
+            <w:r>
+              <w:rPr>
+                <w:sz w:val="26"/>
+                <w:szCs w:val="26"/>
+              </w:rPr>
+              <w:t>Nvarchar</w:t>
+            </w:r>
+            <w:proofErr w:type="spellEnd"/>
+            <w:r>
+              <w:rPr>
+                <w:sz w:val="26"/>
+                <w:szCs w:val="26"/>
+              </w:rPr>
+              <w:t>(50)</w:t>
             </w:r>
           </w:p>
         </w:tc>
@@ -24945,12 +25748,21 @@
                 <w:szCs w:val="26"/>
               </w:rPr>
             </w:pPr>
-            <w:r>
-              <w:rPr>
-                <w:sz w:val="26"/>
-                <w:szCs w:val="26"/>
-              </w:rPr>
-              <w:t>Nvarchar(250)</w:t>
+            <w:proofErr w:type="spellStart"/>
+            <w:r>
+              <w:rPr>
+                <w:sz w:val="26"/>
+                <w:szCs w:val="26"/>
+              </w:rPr>
+              <w:t>Nvarchar</w:t>
+            </w:r>
+            <w:proofErr w:type="spellEnd"/>
+            <w:r>
+              <w:rPr>
+                <w:sz w:val="26"/>
+                <w:szCs w:val="26"/>
+              </w:rPr>
+              <w:t>(250)</w:t>
             </w:r>
           </w:p>
         </w:tc>
@@ -25170,6 +25982,7 @@
                 <w:szCs w:val="26"/>
               </w:rPr>
             </w:pPr>
+            <w:proofErr w:type="spellStart"/>
             <w:r>
               <w:rPr>
                 <w:sz w:val="26"/>
@@ -25177,6 +25990,7 @@
               </w:rPr>
               <w:t>Int</w:t>
             </w:r>
+            <w:proofErr w:type="spellEnd"/>
           </w:p>
         </w:tc>
         <w:tc>
@@ -25260,6 +26074,7 @@
                 <w:szCs w:val="26"/>
               </w:rPr>
             </w:pPr>
+            <w:proofErr w:type="spellStart"/>
             <w:r>
               <w:rPr>
                 <w:sz w:val="26"/>
@@ -25267,6 +26082,7 @@
               </w:rPr>
               <w:t>Int</w:t>
             </w:r>
+            <w:proofErr w:type="spellEnd"/>
           </w:p>
         </w:tc>
         <w:tc>
@@ -25347,12 +26163,21 @@
                 <w:szCs w:val="26"/>
               </w:rPr>
             </w:pPr>
-            <w:r>
-              <w:rPr>
-                <w:sz w:val="26"/>
-                <w:szCs w:val="26"/>
-              </w:rPr>
-              <w:t>Nvarchar(50)</w:t>
+            <w:proofErr w:type="spellStart"/>
+            <w:r>
+              <w:rPr>
+                <w:sz w:val="26"/>
+                <w:szCs w:val="26"/>
+              </w:rPr>
+              <w:t>Nvarchar</w:t>
+            </w:r>
+            <w:proofErr w:type="spellEnd"/>
+            <w:r>
+              <w:rPr>
+                <w:sz w:val="26"/>
+                <w:szCs w:val="26"/>
+              </w:rPr>
+              <w:t>(50)</w:t>
             </w:r>
           </w:p>
         </w:tc>
@@ -25524,6 +26349,7 @@
                 <w:szCs w:val="26"/>
               </w:rPr>
             </w:pPr>
+            <w:proofErr w:type="spellStart"/>
             <w:r>
               <w:rPr>
                 <w:sz w:val="26"/>
@@ -25531,6 +26357,7 @@
               </w:rPr>
               <w:t>Int</w:t>
             </w:r>
+            <w:proofErr w:type="spellEnd"/>
           </w:p>
         </w:tc>
         <w:tc>
@@ -25701,6 +26528,7 @@
                 <w:szCs w:val="26"/>
               </w:rPr>
             </w:pPr>
+            <w:proofErr w:type="spellStart"/>
             <w:r>
               <w:rPr>
                 <w:sz w:val="26"/>
@@ -25708,6 +26536,7 @@
               </w:rPr>
               <w:t>Datetime</w:t>
             </w:r>
+            <w:proofErr w:type="spellEnd"/>
           </w:p>
         </w:tc>
         <w:tc>
@@ -25791,6 +26620,7 @@
                 <w:szCs w:val="26"/>
               </w:rPr>
             </w:pPr>
+            <w:proofErr w:type="spellStart"/>
             <w:r>
               <w:rPr>
                 <w:sz w:val="26"/>
@@ -25798,6 +26628,7 @@
               </w:rPr>
               <w:t>Datetime</w:t>
             </w:r>
+            <w:proofErr w:type="spellEnd"/>
           </w:p>
         </w:tc>
         <w:tc>
@@ -25845,7 +26676,7 @@
 </file>
 
 <file path=word/endnotes.xml><?xml version="1.0" encoding="utf-8"?>
-<w:endnotes xmlns:wpc="http://schemas.microsoft.com/office/word/2010/wordprocessingCanvas" xmlns:mo="http://schemas.microsoft.com/office/mac/office/2008/main" xmlns:mc="http://schemas.openxmlformats.org/markup-compatibility/2006" xmlns:mv="urn:schemas-microsoft-com:mac:vml" xmlns:o="urn:schemas-microsoft-com:office:office" xmlns:r="http://schemas.openxmlformats.org/officeDocument/2006/relationships" xmlns:m="http://schemas.openxmlformats.org/officeDocument/2006/math" xmlns:v="urn:schemas-microsoft-com:vml" xmlns:wp14="http://schemas.microsoft.com/office/word/2010/wordprocessingDrawing" xmlns:wp="http://schemas.openxmlformats.org/drawingml/2006/wordprocessingDrawing" xmlns:w10="urn:schemas-microsoft-com:office:word" xmlns:w="http://schemas.openxmlformats.org/wordprocessingml/2006/main" xmlns:w14="http://schemas.microsoft.com/office/word/2010/wordml" xmlns:w15="http://schemas.microsoft.com/office/word/2012/wordml" xmlns:wpg="http://schemas.microsoft.com/office/word/2010/wordprocessingGroup" xmlns:wpi="http://schemas.microsoft.com/office/word/2010/wordprocessingInk" xmlns:wne="http://schemas.microsoft.com/office/word/2006/wordml" xmlns:wps="http://schemas.microsoft.com/office/word/2010/wordprocessingShape" mc:Ignorable="w14 w15 wp14">
+<w:endnotes xmlns:wpc="http://schemas.microsoft.com/office/word/2010/wordprocessingCanvas" xmlns:cx="http://schemas.microsoft.com/office/drawing/2014/chartex" xmlns:mc="http://schemas.openxmlformats.org/markup-compatibility/2006" xmlns:o="urn:schemas-microsoft-com:office:office" xmlns:r="http://schemas.openxmlformats.org/officeDocument/2006/relationships" xmlns:m="http://schemas.openxmlformats.org/officeDocument/2006/math" xmlns:v="urn:schemas-microsoft-com:vml" xmlns:wp14="http://schemas.microsoft.com/office/word/2010/wordprocessingDrawing" xmlns:wp="http://schemas.openxmlformats.org/drawingml/2006/wordprocessingDrawing" xmlns:w10="urn:schemas-microsoft-com:office:word" xmlns:w="http://schemas.openxmlformats.org/wordprocessingml/2006/main" xmlns:w14="http://schemas.microsoft.com/office/word/2010/wordml" xmlns:w15="http://schemas.microsoft.com/office/word/2012/wordml" xmlns:w16se="http://schemas.microsoft.com/office/word/2015/wordml/symex" xmlns:wpg="http://schemas.microsoft.com/office/word/2010/wordprocessingGroup" xmlns:wpi="http://schemas.microsoft.com/office/word/2010/wordprocessingInk" xmlns:wne="http://schemas.microsoft.com/office/word/2006/wordml" xmlns:wps="http://schemas.microsoft.com/office/word/2010/wordprocessingShape" mc:Ignorable="w14 w15 w16se wp14">
   <w:endnote w:type="separator" w:id="-1">
     <w:p>
       <w:pPr>
@@ -25870,7 +26701,7 @@
 </file>
 
 <file path=word/footer1.xml><?xml version="1.0" encoding="utf-8"?>
-<w:ftr xmlns:wpc="http://schemas.microsoft.com/office/word/2010/wordprocessingCanvas" xmlns:mo="http://schemas.microsoft.com/office/mac/office/2008/main" xmlns:mc="http://schemas.openxmlformats.org/markup-compatibility/2006" xmlns:mv="urn:schemas-microsoft-com:mac:vml" xmlns:o="urn:schemas-microsoft-com:office:office" xmlns:r="http://schemas.openxmlformats.org/officeDocument/2006/relationships" xmlns:m="http://schemas.openxmlformats.org/officeDocument/2006/math" xmlns:v="urn:schemas-microsoft-com:vml" xmlns:wp14="http://schemas.microsoft.com/office/word/2010/wordprocessingDrawing" xmlns:wp="http://schemas.openxmlformats.org/drawingml/2006/wordprocessingDrawing" xmlns:w10="urn:schemas-microsoft-com:office:word" xmlns:w="http://schemas.openxmlformats.org/wordprocessingml/2006/main" xmlns:w14="http://schemas.microsoft.com/office/word/2010/wordml" xmlns:w15="http://schemas.microsoft.com/office/word/2012/wordml" xmlns:wpg="http://schemas.microsoft.com/office/word/2010/wordprocessingGroup" xmlns:wpi="http://schemas.microsoft.com/office/word/2010/wordprocessingInk" xmlns:wne="http://schemas.microsoft.com/office/word/2006/wordml" xmlns:wps="http://schemas.microsoft.com/office/word/2010/wordprocessingShape" mc:Ignorable="w14 w15 wp14">
+<w:ftr xmlns:wpc="http://schemas.microsoft.com/office/word/2010/wordprocessingCanvas" xmlns:cx="http://schemas.microsoft.com/office/drawing/2014/chartex" xmlns:mc="http://schemas.openxmlformats.org/markup-compatibility/2006" xmlns:o="urn:schemas-microsoft-com:office:office" xmlns:r="http://schemas.openxmlformats.org/officeDocument/2006/relationships" xmlns:m="http://schemas.openxmlformats.org/officeDocument/2006/math" xmlns:v="urn:schemas-microsoft-com:vml" xmlns:wp14="http://schemas.microsoft.com/office/word/2010/wordprocessingDrawing" xmlns:wp="http://schemas.openxmlformats.org/drawingml/2006/wordprocessingDrawing" xmlns:w10="urn:schemas-microsoft-com:office:word" xmlns:w="http://schemas.openxmlformats.org/wordprocessingml/2006/main" xmlns:w14="http://schemas.microsoft.com/office/word/2010/wordml" xmlns:w15="http://schemas.microsoft.com/office/word/2012/wordml" xmlns:w16se="http://schemas.microsoft.com/office/word/2015/wordml/symex" xmlns:wpg="http://schemas.microsoft.com/office/word/2010/wordprocessingGroup" xmlns:wpi="http://schemas.microsoft.com/office/word/2010/wordprocessingInk" xmlns:wne="http://schemas.microsoft.com/office/word/2006/wordml" xmlns:wps="http://schemas.microsoft.com/office/word/2010/wordprocessingShape" mc:Ignorable="w14 w15 w16se wp14">
   <w:p>
     <w:pPr>
       <w:pStyle w:val="Footer"/>
@@ -25902,7 +26733,7 @@
         <w:rStyle w:val="PageNumber"/>
         <w:noProof/>
       </w:rPr>
-      <w:t>1</w:t>
+      <w:t>5</w:t>
     </w:r>
     <w:r>
       <w:rPr>
@@ -25921,7 +26752,7 @@
 </file>
 
 <file path=word/footer2.xml><?xml version="1.0" encoding="utf-8"?>
-<w:ftr xmlns:wpc="http://schemas.microsoft.com/office/word/2010/wordprocessingCanvas" xmlns:mo="http://schemas.microsoft.com/office/mac/office/2008/main" xmlns:mc="http://schemas.openxmlformats.org/markup-compatibility/2006" xmlns:mv="urn:schemas-microsoft-com:mac:vml" xmlns:o="urn:schemas-microsoft-com:office:office" xmlns:r="http://schemas.openxmlformats.org/officeDocument/2006/relationships" xmlns:m="http://schemas.openxmlformats.org/officeDocument/2006/math" xmlns:v="urn:schemas-microsoft-com:vml" xmlns:wp14="http://schemas.microsoft.com/office/word/2010/wordprocessingDrawing" xmlns:wp="http://schemas.openxmlformats.org/drawingml/2006/wordprocessingDrawing" xmlns:w10="urn:schemas-microsoft-com:office:word" xmlns:w="http://schemas.openxmlformats.org/wordprocessingml/2006/main" xmlns:w14="http://schemas.microsoft.com/office/word/2010/wordml" xmlns:w15="http://schemas.microsoft.com/office/word/2012/wordml" xmlns:wpg="http://schemas.microsoft.com/office/word/2010/wordprocessingGroup" xmlns:wpi="http://schemas.microsoft.com/office/word/2010/wordprocessingInk" xmlns:wne="http://schemas.microsoft.com/office/word/2006/wordml" xmlns:wps="http://schemas.microsoft.com/office/word/2010/wordprocessingShape" mc:Ignorable="w14 w15 wp14">
+<w:ftr xmlns:wpc="http://schemas.microsoft.com/office/word/2010/wordprocessingCanvas" xmlns:cx="http://schemas.microsoft.com/office/drawing/2014/chartex" xmlns:mc="http://schemas.openxmlformats.org/markup-compatibility/2006" xmlns:o="urn:schemas-microsoft-com:office:office" xmlns:r="http://schemas.openxmlformats.org/officeDocument/2006/relationships" xmlns:m="http://schemas.openxmlformats.org/officeDocument/2006/math" xmlns:v="urn:schemas-microsoft-com:vml" xmlns:wp14="http://schemas.microsoft.com/office/word/2010/wordprocessingDrawing" xmlns:wp="http://schemas.openxmlformats.org/drawingml/2006/wordprocessingDrawing" xmlns:w10="urn:schemas-microsoft-com:office:word" xmlns:w="http://schemas.openxmlformats.org/wordprocessingml/2006/main" xmlns:w14="http://schemas.microsoft.com/office/word/2010/wordml" xmlns:w15="http://schemas.microsoft.com/office/word/2012/wordml" xmlns:w16se="http://schemas.microsoft.com/office/word/2015/wordml/symex" xmlns:wpg="http://schemas.microsoft.com/office/word/2010/wordprocessingGroup" xmlns:wpi="http://schemas.microsoft.com/office/word/2010/wordprocessingInk" xmlns:wne="http://schemas.microsoft.com/office/word/2006/wordml" xmlns:wps="http://schemas.microsoft.com/office/word/2010/wordprocessingShape" mc:Ignorable="w14 w15 w16se wp14">
   <w:p>
     <w:pPr>
       <w:pStyle w:val="Footer"/>
@@ -25953,7 +26784,7 @@
         <w:rStyle w:val="PageNumber"/>
         <w:noProof/>
       </w:rPr>
-      <w:t>34</w:t>
+      <w:t>6</w:t>
     </w:r>
     <w:r>
       <w:rPr>
@@ -25972,7 +26803,7 @@
 </file>
 
 <file path=word/footnotes.xml><?xml version="1.0" encoding="utf-8"?>
-<w:footnotes xmlns:wpc="http://schemas.microsoft.com/office/word/2010/wordprocessingCanvas" xmlns:mo="http://schemas.microsoft.com/office/mac/office/2008/main" xmlns:mc="http://schemas.openxmlformats.org/markup-compatibility/2006" xmlns:mv="urn:schemas-microsoft-com:mac:vml" xmlns:o="urn:schemas-microsoft-com:office:office" xmlns:r="http://schemas.openxmlformats.org/officeDocument/2006/relationships" xmlns:m="http://schemas.openxmlformats.org/officeDocument/2006/math" xmlns:v="urn:schemas-microsoft-com:vml" xmlns:wp14="http://schemas.microsoft.com/office/word/2010/wordprocessingDrawing" xmlns:wp="http://schemas.openxmlformats.org/drawingml/2006/wordprocessingDrawing" xmlns:w10="urn:schemas-microsoft-com:office:word" xmlns:w="http://schemas.openxmlformats.org/wordprocessingml/2006/main" xmlns:w14="http://schemas.microsoft.com/office/word/2010/wordml" xmlns:w15="http://schemas.microsoft.com/office/word/2012/wordml" xmlns:wpg="http://schemas.microsoft.com/office/word/2010/wordprocessingGroup" xmlns:wpi="http://schemas.microsoft.com/office/word/2010/wordprocessingInk" xmlns:wne="http://schemas.microsoft.com/office/word/2006/wordml" xmlns:wps="http://schemas.microsoft.com/office/word/2010/wordprocessingShape" mc:Ignorable="w14 w15 wp14">
+<w:footnotes xmlns:wpc="http://schemas.microsoft.com/office/word/2010/wordprocessingCanvas" xmlns:cx="http://schemas.microsoft.com/office/drawing/2014/chartex" xmlns:mc="http://schemas.openxmlformats.org/markup-compatibility/2006" xmlns:o="urn:schemas-microsoft-com:office:office" xmlns:r="http://schemas.openxmlformats.org/officeDocument/2006/relationships" xmlns:m="http://schemas.openxmlformats.org/officeDocument/2006/math" xmlns:v="urn:schemas-microsoft-com:vml" xmlns:wp14="http://schemas.microsoft.com/office/word/2010/wordprocessingDrawing" xmlns:wp="http://schemas.openxmlformats.org/drawingml/2006/wordprocessingDrawing" xmlns:w10="urn:schemas-microsoft-com:office:word" xmlns:w="http://schemas.openxmlformats.org/wordprocessingml/2006/main" xmlns:w14="http://schemas.microsoft.com/office/word/2010/wordml" xmlns:w15="http://schemas.microsoft.com/office/word/2012/wordml" xmlns:w16se="http://schemas.microsoft.com/office/word/2015/wordml/symex" xmlns:wpg="http://schemas.microsoft.com/office/word/2010/wordprocessingGroup" xmlns:wpi="http://schemas.microsoft.com/office/word/2010/wordprocessingInk" xmlns:wne="http://schemas.microsoft.com/office/word/2006/wordml" xmlns:wps="http://schemas.microsoft.com/office/word/2010/wordprocessingShape" mc:Ignorable="w14 w15 w16se wp14">
   <w:footnote w:type="separator" w:id="-1">
     <w:p>
       <w:pPr>
@@ -25997,8 +26828,8 @@
 </file>
 
 <file path=word/numbering.xml><?xml version="1.0" encoding="utf-8"?>
-<w:numbering xmlns:wpc="http://schemas.microsoft.com/office/word/2010/wordprocessingCanvas" xmlns:mo="http://schemas.microsoft.com/office/mac/office/2008/main" xmlns:mc="http://schemas.openxmlformats.org/markup-compatibility/2006" xmlns:mv="urn:schemas-microsoft-com:mac:vml" xmlns:o="urn:schemas-microsoft-com:office:office" xmlns:r="http://schemas.openxmlformats.org/officeDocument/2006/relationships" xmlns:m="http://schemas.openxmlformats.org/officeDocument/2006/math" xmlns:v="urn:schemas-microsoft-com:vml" xmlns:wp14="http://schemas.microsoft.com/office/word/2010/wordprocessingDrawing" xmlns:wp="http://schemas.openxmlformats.org/drawingml/2006/wordprocessingDrawing" xmlns:w10="urn:schemas-microsoft-com:office:word" xmlns:w="http://schemas.openxmlformats.org/wordprocessingml/2006/main" xmlns:w14="http://schemas.microsoft.com/office/word/2010/wordml" xmlns:w15="http://schemas.microsoft.com/office/word/2012/wordml" xmlns:wpg="http://schemas.microsoft.com/office/word/2010/wordprocessingGroup" xmlns:wpi="http://schemas.microsoft.com/office/word/2010/wordprocessingInk" xmlns:wne="http://schemas.microsoft.com/office/word/2006/wordml" xmlns:wps="http://schemas.microsoft.com/office/word/2010/wordprocessingShape" mc:Ignorable="w14 w15 wp14">
-  <w:abstractNum w:abstractNumId="0">
+<w:numbering xmlns:wpc="http://schemas.microsoft.com/office/word/2010/wordprocessingCanvas" xmlns:cx="http://schemas.microsoft.com/office/drawing/2014/chartex" xmlns:mc="http://schemas.openxmlformats.org/markup-compatibility/2006" xmlns:o="urn:schemas-microsoft-com:office:office" xmlns:r="http://schemas.openxmlformats.org/officeDocument/2006/relationships" xmlns:m="http://schemas.openxmlformats.org/officeDocument/2006/math" xmlns:v="urn:schemas-microsoft-com:vml" xmlns:wp14="http://schemas.microsoft.com/office/word/2010/wordprocessingDrawing" xmlns:wp="http://schemas.openxmlformats.org/drawingml/2006/wordprocessingDrawing" xmlns:w10="urn:schemas-microsoft-com:office:word" xmlns:w="http://schemas.openxmlformats.org/wordprocessingml/2006/main" xmlns:w14="http://schemas.microsoft.com/office/word/2010/wordml" xmlns:w15="http://schemas.microsoft.com/office/word/2012/wordml" xmlns:w16se="http://schemas.microsoft.com/office/word/2015/wordml/symex" xmlns:wpg="http://schemas.microsoft.com/office/word/2010/wordprocessingGroup" xmlns:wpi="http://schemas.microsoft.com/office/word/2010/wordprocessingInk" xmlns:wne="http://schemas.microsoft.com/office/word/2006/wordml" xmlns:wps="http://schemas.microsoft.com/office/word/2010/wordprocessingShape" mc:Ignorable="w14 w15 w16se wp14">
+  <w:abstractNum w:abstractNumId="0" w15:restartNumberingAfterBreak="0">
     <w:nsid w:val="03A213BE"/>
     <w:multiLevelType w:val="hybridMultilevel"/>
     <w:tmpl w:val="4B6028DC"/>
@@ -26110,7 +26941,7 @@
       </w:rPr>
     </w:lvl>
   </w:abstractNum>
-  <w:abstractNum w:abstractNumId="1">
+  <w:abstractNum w:abstractNumId="1" w15:restartNumberingAfterBreak="0">
     <w:nsid w:val="0427748A"/>
     <w:multiLevelType w:val="hybridMultilevel"/>
     <w:tmpl w:val="4322E794"/>
@@ -26223,7 +27054,7 @@
       </w:rPr>
     </w:lvl>
   </w:abstractNum>
-  <w:abstractNum w:abstractNumId="2">
+  <w:abstractNum w:abstractNumId="2" w15:restartNumberingAfterBreak="0">
     <w:nsid w:val="0CEF6702"/>
     <w:multiLevelType w:val="multilevel"/>
     <w:tmpl w:val="0FC2068C"/>
@@ -26339,7 +27170,7 @@
       </w:rPr>
     </w:lvl>
   </w:abstractNum>
-  <w:abstractNum w:abstractNumId="3">
+  <w:abstractNum w:abstractNumId="3" w15:restartNumberingAfterBreak="0">
     <w:nsid w:val="11A33B2A"/>
     <w:multiLevelType w:val="hybridMultilevel"/>
     <w:tmpl w:val="0396F346"/>
@@ -26428,7 +27259,7 @@
       </w:pPr>
     </w:lvl>
   </w:abstractNum>
-  <w:abstractNum w:abstractNumId="4">
+  <w:abstractNum w:abstractNumId="4" w15:restartNumberingAfterBreak="0">
     <w:nsid w:val="122B27B4"/>
     <w:multiLevelType w:val="hybridMultilevel"/>
     <w:tmpl w:val="E1647A12"/>
@@ -26517,7 +27348,7 @@
       </w:pPr>
     </w:lvl>
   </w:abstractNum>
-  <w:abstractNum w:abstractNumId="5">
+  <w:abstractNum w:abstractNumId="5" w15:restartNumberingAfterBreak="0">
     <w:nsid w:val="2BC26A9A"/>
     <w:multiLevelType w:val="hybridMultilevel"/>
     <w:tmpl w:val="EA123DB6"/>
@@ -26606,7 +27437,7 @@
       </w:pPr>
     </w:lvl>
   </w:abstractNum>
-  <w:abstractNum w:abstractNumId="6">
+  <w:abstractNum w:abstractNumId="6" w15:restartNumberingAfterBreak="0">
     <w:nsid w:val="404A1357"/>
     <w:multiLevelType w:val="hybridMultilevel"/>
     <w:tmpl w:val="43E61998"/>
@@ -26695,7 +27526,7 @@
       </w:pPr>
     </w:lvl>
   </w:abstractNum>
-  <w:abstractNum w:abstractNumId="7">
+  <w:abstractNum w:abstractNumId="7" w15:restartNumberingAfterBreak="0">
     <w:nsid w:val="51F8505D"/>
     <w:multiLevelType w:val="multilevel"/>
     <w:tmpl w:val="04090025"/>
@@ -26790,7 +27621,7 @@
       </w:pPr>
     </w:lvl>
   </w:abstractNum>
-  <w:abstractNum w:abstractNumId="8">
+  <w:abstractNum w:abstractNumId="8" w15:restartNumberingAfterBreak="0">
     <w:nsid w:val="688037BF"/>
     <w:multiLevelType w:val="hybridMultilevel"/>
     <w:tmpl w:val="ADEA559E"/>
@@ -26903,7 +27734,7 @@
       </w:rPr>
     </w:lvl>
   </w:abstractNum>
-  <w:abstractNum w:abstractNumId="9">
+  <w:abstractNum w:abstractNumId="9" w15:restartNumberingAfterBreak="0">
     <w:nsid w:val="714F3BA7"/>
     <w:multiLevelType w:val="hybridMultilevel"/>
     <w:tmpl w:val="8292A27C"/>
@@ -26992,7 +27823,7 @@
       </w:pPr>
     </w:lvl>
   </w:abstractNum>
-  <w:abstractNum w:abstractNumId="10">
+  <w:abstractNum w:abstractNumId="10" w15:restartNumberingAfterBreak="0">
     <w:nsid w:val="750D4F3A"/>
     <w:multiLevelType w:val="hybridMultilevel"/>
     <w:tmpl w:val="337C64C4"/>
@@ -27158,7 +27989,7 @@
 </file>
 
 <file path=word/styles.xml><?xml version="1.0" encoding="utf-8"?>
-<w:styles xmlns:mc="http://schemas.openxmlformats.org/markup-compatibility/2006" xmlns:r="http://schemas.openxmlformats.org/officeDocument/2006/relationships" xmlns:w="http://schemas.openxmlformats.org/wordprocessingml/2006/main" xmlns:w14="http://schemas.microsoft.com/office/word/2010/wordml" xmlns:w15="http://schemas.microsoft.com/office/word/2012/wordml" mc:Ignorable="w14 w15">
+<w:styles xmlns:mc="http://schemas.openxmlformats.org/markup-compatibility/2006" xmlns:r="http://schemas.openxmlformats.org/officeDocument/2006/relationships" xmlns:w="http://schemas.openxmlformats.org/wordprocessingml/2006/main" xmlns:w14="http://schemas.microsoft.com/office/word/2010/wordml" xmlns:w15="http://schemas.microsoft.com/office/word/2012/wordml" xmlns:w16se="http://schemas.microsoft.com/office/word/2015/wordml/symex" mc:Ignorable="w14 w15 w16se">
   <w:docDefaults>
     <w:rPrDefault>
       <w:rPr>
@@ -27170,7 +28001,7 @@
     </w:rPrDefault>
     <w:pPrDefault/>
   </w:docDefaults>
-  <w:latentStyles w:defLockedState="0" w:defUIPriority="99" w:defSemiHidden="0" w:defUnhideWhenUsed="0" w:defQFormat="0" w:count="382">
+  <w:latentStyles w:defLockedState="0" w:defUIPriority="99" w:defSemiHidden="0" w:defUnhideWhenUsed="0" w:defQFormat="0" w:count="371">
     <w:lsdException w:name="Normal" w:uiPriority="0" w:qFormat="1"/>
     <w:lsdException w:name="heading 1" w:uiPriority="9" w:qFormat="1"/>
     <w:lsdException w:name="heading 2" w:semiHidden="1" w:uiPriority="9" w:unhideWhenUsed="1" w:qFormat="1"/>
@@ -27542,8 +28373,6 @@
     <w:lsdException w:name="List Table 5 Dark Accent 6" w:uiPriority="50"/>
     <w:lsdException w:name="List Table 6 Colorful Accent 6" w:uiPriority="51"/>
     <w:lsdException w:name="List Table 7 Colorful Accent 6" w:uiPriority="52"/>
-    <w:lsdException w:name="Mention" w:semiHidden="1" w:unhideWhenUsed="1"/>
-    <w:lsdException w:name="Smart Hyperlink" w:semiHidden="1" w:unhideWhenUsed="1"/>
   </w:latentStyles>
   <w:style w:type="paragraph" w:default="1" w:styleId="Normal">
     <w:name w:val="Normal"/>
@@ -27967,7 +28796,6 @@
     <w:uiPriority w:val="1"/>
     <w:rsid w:val="00481A69"/>
     <w:tblPr>
-      <w:tblInd w:w="0" w:type="dxa"/>
       <w:tblBorders>
         <w:top w:val="single" w:sz="4" w:space="0" w:color="auto"/>
         <w:left w:val="single" w:sz="4" w:space="0" w:color="auto"/>
@@ -27976,12 +28804,6 @@
         <w:insideH w:val="single" w:sz="4" w:space="0" w:color="auto"/>
         <w:insideV w:val="single" w:sz="4" w:space="0" w:color="auto"/>
       </w:tblBorders>
-      <w:tblCellMar>
-        <w:top w:w="0" w:type="dxa"/>
-        <w:left w:w="108" w:type="dxa"/>
-        <w:bottom w:w="0" w:type="dxa"/>
-        <w:right w:w="108" w:type="dxa"/>
-      </w:tblCellMar>
     </w:tblPr>
   </w:style>
   <w:style w:type="table" w:styleId="LightList">
@@ -27992,19 +28814,12 @@
     <w:tblPr>
       <w:tblStyleRowBandSize w:val="1"/>
       <w:tblStyleColBandSize w:val="1"/>
-      <w:tblInd w:w="0" w:type="dxa"/>
       <w:tblBorders>
         <w:top w:val="single" w:sz="8" w:space="0" w:color="000000" w:themeColor="text1"/>
         <w:left w:val="single" w:sz="8" w:space="0" w:color="000000" w:themeColor="text1"/>
         <w:bottom w:val="single" w:sz="8" w:space="0" w:color="000000" w:themeColor="text1"/>
         <w:right w:val="single" w:sz="8" w:space="0" w:color="000000" w:themeColor="text1"/>
       </w:tblBorders>
-      <w:tblCellMar>
-        <w:top w:w="0" w:type="dxa"/>
-        <w:left w:w="108" w:type="dxa"/>
-        <w:bottom w:w="0" w:type="dxa"/>
-        <w:right w:w="108" w:type="dxa"/>
-      </w:tblCellMar>
     </w:tblPr>
     <w:tblStylePr w:type="firstRow">
       <w:pPr>
@@ -28084,17 +28899,10 @@
     <w:tblPr>
       <w:tblStyleRowBandSize w:val="1"/>
       <w:tblStyleColBandSize w:val="1"/>
-      <w:tblInd w:w="0" w:type="dxa"/>
       <w:tblBorders>
         <w:top w:val="single" w:sz="8" w:space="0" w:color="4F81BD" w:themeColor="accent1"/>
         <w:bottom w:val="single" w:sz="8" w:space="0" w:color="4F81BD" w:themeColor="accent1"/>
       </w:tblBorders>
-      <w:tblCellMar>
-        <w:top w:w="0" w:type="dxa"/>
-        <w:left w:w="108" w:type="dxa"/>
-        <w:bottom w:w="0" w:type="dxa"/>
-        <w:right w:w="108" w:type="dxa"/>
-      </w:tblCellMar>
     </w:tblPr>
     <w:tblStylePr w:type="firstRow">
       <w:pPr>
@@ -28184,7 +28992,6 @@
     <w:tblPr>
       <w:tblStyleRowBandSize w:val="1"/>
       <w:tblStyleColBandSize w:val="1"/>
-      <w:tblInd w:w="0" w:type="dxa"/>
       <w:tblBorders>
         <w:top w:val="single" w:sz="24" w:space="0" w:color="C0504D" w:themeColor="accent2"/>
         <w:left w:val="single" w:sz="4" w:space="0" w:color="4F81BD" w:themeColor="accent1"/>
@@ -28193,12 +29000,6 @@
         <w:insideH w:val="single" w:sz="4" w:space="0" w:color="FFFFFF" w:themeColor="background1"/>
         <w:insideV w:val="single" w:sz="4" w:space="0" w:color="FFFFFF" w:themeColor="background1"/>
       </w:tblBorders>
-      <w:tblCellMar>
-        <w:top w:w="0" w:type="dxa"/>
-        <w:left w:w="108" w:type="dxa"/>
-        <w:bottom w:w="0" w:type="dxa"/>
-        <w:right w:w="108" w:type="dxa"/>
-      </w:tblCellMar>
     </w:tblPr>
     <w:tcPr>
       <w:shd w:val="clear" w:color="auto" w:fill="EDF2F8" w:themeFill="accent1" w:themeFillTint="19"/>
@@ -28304,7 +29105,6 @@
     <w:tblPr>
       <w:tblStyleRowBandSize w:val="1"/>
       <w:tblStyleColBandSize w:val="1"/>
-      <w:tblInd w:w="0" w:type="dxa"/>
       <w:tblBorders>
         <w:top w:val="single" w:sz="8" w:space="0" w:color="9BBB59" w:themeColor="accent3"/>
         <w:left w:val="single" w:sz="8" w:space="0" w:color="9BBB59" w:themeColor="accent3"/>
@@ -28313,12 +29113,6 @@
         <w:insideH w:val="single" w:sz="8" w:space="0" w:color="9BBB59" w:themeColor="accent3"/>
         <w:insideV w:val="single" w:sz="8" w:space="0" w:color="9BBB59" w:themeColor="accent3"/>
       </w:tblBorders>
-      <w:tblCellMar>
-        <w:top w:w="0" w:type="dxa"/>
-        <w:left w:w="108" w:type="dxa"/>
-        <w:bottom w:w="0" w:type="dxa"/>
-        <w:right w:w="108" w:type="dxa"/>
-      </w:tblCellMar>
     </w:tblPr>
     <w:tcPr>
       <w:shd w:val="clear" w:color="auto" w:fill="E6EED5" w:themeFill="accent3" w:themeFillTint="3F"/>
@@ -28422,7 +29216,6 @@
     <w:tblPr>
       <w:tblStyleRowBandSize w:val="1"/>
       <w:tblStyleColBandSize w:val="1"/>
-      <w:tblInd w:w="0" w:type="dxa"/>
       <w:tblBorders>
         <w:top w:val="single" w:sz="8" w:space="0" w:color="78C0D4" w:themeColor="accent5" w:themeTint="BF"/>
         <w:left w:val="single" w:sz="8" w:space="0" w:color="78C0D4" w:themeColor="accent5" w:themeTint="BF"/>
@@ -28431,12 +29224,6 @@
         <w:insideH w:val="single" w:sz="8" w:space="0" w:color="78C0D4" w:themeColor="accent5" w:themeTint="BF"/>
         <w:insideV w:val="single" w:sz="8" w:space="0" w:color="78C0D4" w:themeColor="accent5" w:themeTint="BF"/>
       </w:tblBorders>
-      <w:tblCellMar>
-        <w:top w:w="0" w:type="dxa"/>
-        <w:left w:w="108" w:type="dxa"/>
-        <w:bottom w:w="0" w:type="dxa"/>
-        <w:right w:w="108" w:type="dxa"/>
-      </w:tblCellMar>
     </w:tblPr>
     <w:tcPr>
       <w:shd w:val="clear" w:color="auto" w:fill="D2EAF1" w:themeFill="accent5" w:themeFillTint="3F"/>
@@ -28495,17 +29282,10 @@
     <w:tblPr>
       <w:tblStyleRowBandSize w:val="1"/>
       <w:tblStyleColBandSize w:val="1"/>
-      <w:tblInd w:w="0" w:type="dxa"/>
       <w:tblBorders>
         <w:top w:val="single" w:sz="8" w:space="0" w:color="4BACC6" w:themeColor="accent5"/>
         <w:bottom w:val="single" w:sz="8" w:space="0" w:color="4BACC6" w:themeColor="accent5"/>
       </w:tblBorders>
-      <w:tblCellMar>
-        <w:top w:w="0" w:type="dxa"/>
-        <w:left w:w="108" w:type="dxa"/>
-        <w:bottom w:w="0" w:type="dxa"/>
-        <w:right w:w="108" w:type="dxa"/>
-      </w:tblCellMar>
     </w:tblPr>
     <w:tblStylePr w:type="firstRow">
       <w:pPr>
@@ -28592,7 +29372,6 @@
     <w:tblPr>
       <w:tblStyleRowBandSize w:val="1"/>
       <w:tblStyleColBandSize w:val="1"/>
-      <w:tblInd w:w="0" w:type="dxa"/>
       <w:tblBorders>
         <w:top w:val="single" w:sz="8" w:space="0" w:color="4BACC6" w:themeColor="accent5"/>
         <w:left w:val="single" w:sz="8" w:space="0" w:color="4BACC6" w:themeColor="accent5"/>
@@ -28601,12 +29380,6 @@
         <w:insideH w:val="single" w:sz="8" w:space="0" w:color="4BACC6" w:themeColor="accent5"/>
         <w:insideV w:val="single" w:sz="8" w:space="0" w:color="4BACC6" w:themeColor="accent5"/>
       </w:tblBorders>
-      <w:tblCellMar>
-        <w:top w:w="0" w:type="dxa"/>
-        <w:left w:w="108" w:type="dxa"/>
-        <w:bottom w:w="0" w:type="dxa"/>
-        <w:right w:w="108" w:type="dxa"/>
-      </w:tblCellMar>
     </w:tblPr>
     <w:tblStylePr w:type="firstRow">
       <w:pPr>
@@ -28793,7 +29566,6 @@
     <w:tblPr>
       <w:tblStyleRowBandSize w:val="1"/>
       <w:tblStyleColBandSize w:val="1"/>
-      <w:tblInd w:w="0" w:type="dxa"/>
       <w:tblBorders>
         <w:top w:val="single" w:sz="4" w:space="0" w:color="BFBFBF" w:themeColor="background1" w:themeShade="BF"/>
         <w:left w:val="single" w:sz="4" w:space="0" w:color="BFBFBF" w:themeColor="background1" w:themeShade="BF"/>
@@ -28802,12 +29574,6 @@
         <w:insideH w:val="single" w:sz="4" w:space="0" w:color="BFBFBF" w:themeColor="background1" w:themeShade="BF"/>
         <w:insideV w:val="single" w:sz="4" w:space="0" w:color="BFBFBF" w:themeColor="background1" w:themeShade="BF"/>
       </w:tblBorders>
-      <w:tblCellMar>
-        <w:top w:w="0" w:type="dxa"/>
-        <w:left w:w="108" w:type="dxa"/>
-        <w:bottom w:w="0" w:type="dxa"/>
-        <w:right w:w="108" w:type="dxa"/>
-      </w:tblCellMar>
     </w:tblPr>
     <w:tblStylePr w:type="firstRow">
       <w:rPr>
@@ -28948,7 +29714,6 @@
     <w:tblPr>
       <w:tblStyleRowBandSize w:val="1"/>
       <w:tblStyleColBandSize w:val="1"/>
-      <w:tblInd w:w="0" w:type="dxa"/>
       <w:tblBorders>
         <w:top w:val="single" w:sz="4" w:space="0" w:color="92CDDC" w:themeColor="accent5" w:themeTint="99"/>
         <w:left w:val="single" w:sz="4" w:space="0" w:color="92CDDC" w:themeColor="accent5" w:themeTint="99"/>
@@ -28957,12 +29722,6 @@
         <w:insideH w:val="single" w:sz="4" w:space="0" w:color="92CDDC" w:themeColor="accent5" w:themeTint="99"/>
         <w:insideV w:val="single" w:sz="4" w:space="0" w:color="92CDDC" w:themeColor="accent5" w:themeTint="99"/>
       </w:tblBorders>
-      <w:tblCellMar>
-        <w:top w:w="0" w:type="dxa"/>
-        <w:left w:w="108" w:type="dxa"/>
-        <w:bottom w:w="0" w:type="dxa"/>
-        <w:right w:w="108" w:type="dxa"/>
-      </w:tblCellMar>
     </w:tblPr>
     <w:tblStylePr w:type="firstRow">
       <w:rPr>
@@ -29136,7 +29895,6 @@
     <w:tblPr>
       <w:tblStyleRowBandSize w:val="1"/>
       <w:tblStyleColBandSize w:val="1"/>
-      <w:tblInd w:w="0" w:type="dxa"/>
       <w:tblBorders>
         <w:top w:val="single" w:sz="4" w:space="0" w:color="95B3D7" w:themeColor="accent1" w:themeTint="99"/>
         <w:left w:val="single" w:sz="4" w:space="0" w:color="95B3D7" w:themeColor="accent1" w:themeTint="99"/>
@@ -29145,12 +29903,6 @@
         <w:insideH w:val="single" w:sz="4" w:space="0" w:color="95B3D7" w:themeColor="accent1" w:themeTint="99"/>
         <w:insideV w:val="single" w:sz="4" w:space="0" w:color="95B3D7" w:themeColor="accent1" w:themeTint="99"/>
       </w:tblBorders>
-      <w:tblCellMar>
-        <w:top w:w="0" w:type="dxa"/>
-        <w:left w:w="108" w:type="dxa"/>
-        <w:bottom w:w="0" w:type="dxa"/>
-        <w:right w:w="108" w:type="dxa"/>
-      </w:tblCellMar>
     </w:tblPr>
     <w:tblStylePr w:type="firstRow">
       <w:rPr>
@@ -29536,7 +30288,7 @@
 </file>
 
 <file path=customXml/itemProps1.xml><?xml version="1.0" encoding="utf-8"?>
-<ds:datastoreItem xmlns:ds="http://schemas.openxmlformats.org/officeDocument/2006/customXml" ds:itemID="{FD74F05A-33A0-7948-9AFD-666163A27709}">
+<ds:datastoreItem xmlns:ds="http://schemas.openxmlformats.org/officeDocument/2006/customXml" ds:itemID="{DCC8D528-336A-4680-B1AF-FC13082BE620}">
   <ds:schemaRefs>
     <ds:schemaRef ds:uri="http://schemas.openxmlformats.org/officeDocument/2006/bibliography"/>
   </ds:schemaRefs>

</xml_diff>